<commit_message>
added starnet to pubs
</commit_message>
<xml_diff>
--- a/files/Eli Schwartz - CV.docx
+++ b/files/Eli Schwartz - CV.docx
@@ -3111,16 +3111,14 @@
               </w:rPr>
               <w:t xml:space="preserve">rgrad </w:t>
             </w:r>
-            <w:proofErr w:type="gramStart"/>
-            <w:r>
-              <w:rPr>
-                <w:rFonts w:asciiTheme="majorBidi" w:hAnsiTheme="majorBidi" w:cstheme="majorBidi"/>
-                <w:sz w:val="24"/>
-                <w:szCs w:val="24"/>
-              </w:rPr>
-              <w:t>students</w:t>
-            </w:r>
-            <w:proofErr w:type="gramEnd"/>
+            <w:r>
+              <w:rPr>
+                <w:rFonts w:asciiTheme="majorBidi" w:hAnsiTheme="majorBidi" w:cstheme="majorBidi"/>
+                <w:sz w:val="24"/>
+                <w:szCs w:val="24"/>
+              </w:rPr>
+              <w:t>students’</w:t>
+            </w:r>
             <w:r>
               <w:rPr>
                 <w:rFonts w:asciiTheme="majorBidi" w:hAnsiTheme="majorBidi" w:cstheme="majorBidi"/>
@@ -3632,139 +3630,6 @@
         </w:rPr>
         <w:t xml:space="preserve"> </w:t>
       </w:r>
-      <w:r>
-        <w:rPr>
-          <w:sz w:val="24"/>
-          <w:szCs w:val="24"/>
-        </w:rPr>
-        <w:fldChar w:fldCharType="begin"/>
-      </w:r>
-      <w:r>
-        <w:rPr>
-          <w:sz w:val="24"/>
-          <w:szCs w:val="24"/>
-        </w:rPr>
-        <w:instrText xml:space="preserve"> HYPERLINK "https://arxiv.org/pdf/1906.01905" </w:instrText>
-      </w:r>
-      <w:r>
-        <w:rPr>
-          <w:sz w:val="24"/>
-          <w:szCs w:val="24"/>
-        </w:rPr>
-      </w:r>
-      <w:r>
-        <w:rPr>
-          <w:sz w:val="24"/>
-          <w:szCs w:val="24"/>
-        </w:rPr>
-        <w:fldChar w:fldCharType="separate"/>
-      </w:r>
-      <w:r>
-        <w:rPr>
-          <w:rStyle w:val="Hyperlink"/>
-          <w:sz w:val="24"/>
-          <w:szCs w:val="24"/>
-        </w:rPr>
-        <w:t>pdf</w:t>
-      </w:r>
-      <w:r>
-        <w:rPr>
-          <w:sz w:val="24"/>
-          <w:szCs w:val="24"/>
-        </w:rPr>
-        <w:fldChar w:fldCharType="end"/>
-      </w:r>
-      <w:bookmarkStart w:id="0" w:name="_GoBack"/>
-      <w:bookmarkEnd w:id="0"/>
-    </w:p>
-    <w:p>
-      <w:pPr>
-        <w:rPr>
-          <w:sz w:val="24"/>
-          <w:szCs w:val="24"/>
-        </w:rPr>
-      </w:pPr>
-      <w:r>
-        <w:rPr>
-          <w:sz w:val="24"/>
-          <w:szCs w:val="24"/>
-        </w:rPr>
-        <w:t>N. Diamant</w:t>
-      </w:r>
-      <w:r>
-        <w:rPr>
-          <w:sz w:val="24"/>
-          <w:szCs w:val="24"/>
-        </w:rPr>
-        <w:t>*</w:t>
-      </w:r>
-      <w:r>
-        <w:rPr>
-          <w:sz w:val="24"/>
-          <w:szCs w:val="24"/>
-        </w:rPr>
-        <w:t>, D. Zadok</w:t>
-      </w:r>
-      <w:r>
-        <w:rPr>
-          <w:sz w:val="24"/>
-          <w:szCs w:val="24"/>
-        </w:rPr>
-        <w:t>*</w:t>
-      </w:r>
-      <w:r>
-        <w:rPr>
-          <w:sz w:val="24"/>
-          <w:szCs w:val="24"/>
-        </w:rPr>
-        <w:t xml:space="preserve">, C. Baskin, </w:t>
-      </w:r>
-      <w:r>
-        <w:rPr>
-          <w:b/>
-          <w:bCs/>
-          <w:sz w:val="24"/>
-          <w:szCs w:val="24"/>
-        </w:rPr>
-        <w:t>E. Schwartz</w:t>
-      </w:r>
-      <w:r>
-        <w:rPr>
-          <w:sz w:val="24"/>
-          <w:szCs w:val="24"/>
-        </w:rPr>
-        <w:t xml:space="preserve"> and A. M. Bronstein, “</w:t>
-      </w:r>
-      <w:r>
-        <w:rPr>
-          <w:i/>
-          <w:iCs/>
-          <w:sz w:val="24"/>
-          <w:szCs w:val="24"/>
-        </w:rPr>
-        <w:t>Beholder-GAN: Generation and Beautification of Facial Images with Conditioning on Their Beauty Level</w:t>
-      </w:r>
-      <w:r>
-        <w:rPr>
-          <w:sz w:val="24"/>
-          <w:szCs w:val="24"/>
-        </w:rPr>
-        <w:t>”, IEEE International Conference on Image Processing (ICIP)</w:t>
-      </w:r>
-      <w:r>
-        <w:rPr>
-          <w:sz w:val="24"/>
-          <w:szCs w:val="24"/>
-        </w:rPr>
-        <w:t>,</w:t>
-      </w:r>
-      <w:r>
-        <w:rPr>
-          <w:sz w:val="24"/>
-          <w:szCs w:val="24"/>
-        </w:rPr>
-        <w:t xml:space="preserve"> 2019 </w:t>
-      </w:r>
       <w:hyperlink r:id="rId14" w:history="1">
         <w:r>
           <w:rPr>
@@ -3783,92 +3648,41 @@
           <w:szCs w:val="24"/>
         </w:rPr>
       </w:pPr>
-      <w:hyperlink r:id="rId15" w:history="1">
-        <w:r>
-          <w:rPr>
-            <w:sz w:val="24"/>
-            <w:szCs w:val="24"/>
-          </w:rPr>
-          <w:t xml:space="preserve">L. </w:t>
-        </w:r>
-        <w:proofErr w:type="spellStart"/>
-        <w:r>
-          <w:rPr>
-            <w:sz w:val="24"/>
-            <w:szCs w:val="24"/>
-          </w:rPr>
-          <w:t>Karlinsky</w:t>
-        </w:r>
-        <w:proofErr w:type="spellEnd"/>
-      </w:hyperlink>
-      <w:r>
-        <w:rPr>
-          <w:sz w:val="24"/>
-          <w:szCs w:val="24"/>
-        </w:rPr>
-        <w:t>*, </w:t>
-      </w:r>
-      <w:hyperlink r:id="rId16" w:history="1">
-        <w:r>
-          <w:rPr>
-            <w:sz w:val="24"/>
-            <w:szCs w:val="24"/>
-          </w:rPr>
-          <w:t xml:space="preserve">J. </w:t>
-        </w:r>
-        <w:proofErr w:type="spellStart"/>
-        <w:r>
-          <w:rPr>
-            <w:sz w:val="24"/>
-            <w:szCs w:val="24"/>
-          </w:rPr>
-          <w:t>Shtok</w:t>
-        </w:r>
-        <w:proofErr w:type="spellEnd"/>
-      </w:hyperlink>
-      <w:r>
-        <w:rPr>
-          <w:sz w:val="24"/>
-          <w:szCs w:val="24"/>
-        </w:rPr>
-        <w:t>*, </w:t>
-      </w:r>
-      <w:hyperlink r:id="rId17" w:history="1">
-        <w:r>
-          <w:rPr>
-            <w:sz w:val="24"/>
-            <w:szCs w:val="24"/>
-          </w:rPr>
-          <w:t xml:space="preserve">S. </w:t>
-        </w:r>
-        <w:proofErr w:type="spellStart"/>
-        <w:r>
-          <w:rPr>
-            <w:sz w:val="24"/>
-            <w:szCs w:val="24"/>
-          </w:rPr>
-          <w:t>Harary</w:t>
-        </w:r>
-        <w:proofErr w:type="spellEnd"/>
-      </w:hyperlink>
-      <w:r>
-        <w:rPr>
-          <w:sz w:val="24"/>
-          <w:szCs w:val="24"/>
-        </w:rPr>
-        <w:t xml:space="preserve">*, </w:t>
-      </w:r>
-      <w:hyperlink r:id="rId18" w:history="1">
-        <w:r>
-          <w:rPr>
-            <w:b/>
-            <w:bCs/>
-            <w:sz w:val="24"/>
-            <w:szCs w:val="24"/>
-          </w:rPr>
-          <w:t>E. Schwartz</w:t>
-        </w:r>
-      </w:hyperlink>
+      <w:r>
+        <w:rPr>
+          <w:sz w:val="24"/>
+          <w:szCs w:val="24"/>
+        </w:rPr>
+        <w:t>N. Diamant</w:t>
+      </w:r>
+      <w:r>
+        <w:rPr>
+          <w:sz w:val="24"/>
+          <w:szCs w:val="24"/>
+        </w:rPr>
+        <w:t>*</w:t>
+      </w:r>
+      <w:r>
+        <w:rPr>
+          <w:sz w:val="24"/>
+          <w:szCs w:val="24"/>
+        </w:rPr>
+        <w:t>, D. Zadok</w:t>
+      </w:r>
+      <w:r>
+        <w:rPr>
+          <w:sz w:val="24"/>
+          <w:szCs w:val="24"/>
+        </w:rPr>
+        <w:t>*</w:t>
+      </w:r>
+      <w:r>
+        <w:rPr>
+          <w:sz w:val="24"/>
+          <w:szCs w:val="24"/>
+        </w:rPr>
+        <w:t xml:space="preserve">, C. Baskin, </w:t>
+      </w:r>
       <w:r>
         <w:rPr>
           <w:b/>
@@ -3876,139 +3690,15 @@
           <w:sz w:val="24"/>
           <w:szCs w:val="24"/>
         </w:rPr>
-        <w:t>*</w:t>
-      </w:r>
-      <w:r>
-        <w:rPr>
-          <w:sz w:val="24"/>
-          <w:szCs w:val="24"/>
-        </w:rPr>
-        <w:t>, </w:t>
-      </w:r>
-      <w:hyperlink r:id="rId19" w:history="1">
-        <w:r>
-          <w:rPr>
-            <w:sz w:val="24"/>
-            <w:szCs w:val="24"/>
-          </w:rPr>
-          <w:t>M. Marder</w:t>
-        </w:r>
-      </w:hyperlink>
-      <w:r>
-        <w:rPr>
-          <w:sz w:val="24"/>
-          <w:szCs w:val="24"/>
-        </w:rPr>
-        <w:t>, </w:t>
-      </w:r>
-      <w:hyperlink r:id="rId20" w:history="1">
-        <w:r>
-          <w:rPr>
-            <w:sz w:val="24"/>
-            <w:szCs w:val="24"/>
-          </w:rPr>
-          <w:t xml:space="preserve">S. </w:t>
-        </w:r>
-        <w:proofErr w:type="spellStart"/>
-        <w:r>
-          <w:rPr>
-            <w:sz w:val="24"/>
-            <w:szCs w:val="24"/>
-          </w:rPr>
-          <w:t>Pankanti</w:t>
-        </w:r>
-        <w:proofErr w:type="spellEnd"/>
-      </w:hyperlink>
-      <w:r>
-        <w:rPr>
-          <w:sz w:val="24"/>
-          <w:szCs w:val="24"/>
-        </w:rPr>
-        <w:t>, </w:t>
-      </w:r>
-      <w:hyperlink r:id="rId21" w:history="1">
-        <w:r>
-          <w:rPr>
-            <w:sz w:val="24"/>
-            <w:szCs w:val="24"/>
-          </w:rPr>
-          <w:t xml:space="preserve">R. </w:t>
-        </w:r>
-        <w:proofErr w:type="spellStart"/>
-        <w:r>
-          <w:rPr>
-            <w:sz w:val="24"/>
-            <w:szCs w:val="24"/>
-          </w:rPr>
-          <w:t>Feris</w:t>
-        </w:r>
-        <w:proofErr w:type="spellEnd"/>
-      </w:hyperlink>
-      <w:r>
-        <w:rPr>
-          <w:sz w:val="24"/>
-          <w:szCs w:val="24"/>
-        </w:rPr>
-        <w:t>, </w:t>
-      </w:r>
-      <w:hyperlink r:id="rId22" w:history="1">
-        <w:r>
-          <w:rPr>
-            <w:sz w:val="24"/>
-            <w:szCs w:val="24"/>
-          </w:rPr>
-          <w:t>A. Kumar</w:t>
-        </w:r>
-      </w:hyperlink>
-      <w:r>
-        <w:rPr>
-          <w:sz w:val="24"/>
-          <w:szCs w:val="24"/>
-        </w:rPr>
-        <w:t xml:space="preserve">, </w:t>
-      </w:r>
-      <w:hyperlink r:id="rId23" w:history="1">
-        <w:r>
-          <w:rPr>
-            <w:sz w:val="24"/>
-            <w:szCs w:val="24"/>
-          </w:rPr>
-          <w:t xml:space="preserve">R. </w:t>
-        </w:r>
-        <w:proofErr w:type="spellStart"/>
-        <w:r>
-          <w:rPr>
-            <w:sz w:val="24"/>
-            <w:szCs w:val="24"/>
-          </w:rPr>
-          <w:t>Giryes</w:t>
-        </w:r>
-        <w:proofErr w:type="spellEnd"/>
-      </w:hyperlink>
-      <w:r>
-        <w:rPr>
-          <w:sz w:val="24"/>
-          <w:szCs w:val="24"/>
-        </w:rPr>
-        <w:t xml:space="preserve"> and </w:t>
-      </w:r>
-      <w:hyperlink r:id="rId24" w:history="1">
-        <w:r>
-          <w:rPr>
-            <w:sz w:val="24"/>
-            <w:szCs w:val="24"/>
-          </w:rPr>
-          <w:t>A. Bronstein</w:t>
-        </w:r>
-      </w:hyperlink>
-      <w:r>
-        <w:rPr>
-          <w:sz w:val="24"/>
-          <w:szCs w:val="24"/>
-        </w:rPr>
-        <w:t>, “</w:t>
-      </w:r>
-      <w:proofErr w:type="spellStart"/>
+        <w:t>E. Schwartz</w:t>
+      </w:r>
+      <w:r>
+        <w:rPr>
+          <w:sz w:val="24"/>
+          <w:szCs w:val="24"/>
+        </w:rPr>
+        <w:t xml:space="preserve"> and A. M. Bronstein, “</w:t>
+      </w:r>
       <w:r>
         <w:rPr>
           <w:i/>
@@ -4016,65 +3706,33 @@
           <w:sz w:val="24"/>
           <w:szCs w:val="24"/>
         </w:rPr>
-        <w:t>RepMet</w:t>
-      </w:r>
-      <w:proofErr w:type="spellEnd"/>
-      <w:r>
-        <w:rPr>
-          <w:i/>
-          <w:iCs/>
-          <w:sz w:val="24"/>
-          <w:szCs w:val="24"/>
-        </w:rPr>
-        <w:t>: Representative-based metric learning for classification and one-shot object detection</w:t>
-      </w:r>
-      <w:r>
-        <w:rPr>
-          <w:sz w:val="24"/>
-          <w:szCs w:val="24"/>
-        </w:rPr>
-        <w:t xml:space="preserve">”, </w:t>
-      </w:r>
-      <w:r>
-        <w:rPr>
-          <w:sz w:val="24"/>
-          <w:szCs w:val="24"/>
-        </w:rPr>
-        <w:t>IEEE Conference on Computer Vision and Pattern Recognition (CVPR),</w:t>
-      </w:r>
-      <w:r>
-        <w:rPr>
-          <w:sz w:val="24"/>
-          <w:szCs w:val="24"/>
-        </w:rPr>
-        <w:t xml:space="preserve"> </w:t>
-      </w:r>
-      <w:r>
-        <w:rPr>
-          <w:sz w:val="24"/>
-          <w:szCs w:val="24"/>
-        </w:rPr>
-        <w:t>201</w:t>
-      </w:r>
-      <w:r>
-        <w:rPr>
-          <w:sz w:val="24"/>
-          <w:szCs w:val="24"/>
-        </w:rPr>
-        <w:t>9</w:t>
-      </w:r>
-      <w:r>
-        <w:rPr>
-          <w:sz w:val="24"/>
-          <w:szCs w:val="24"/>
-        </w:rPr>
-        <w:t xml:space="preserve"> </w:t>
-      </w:r>
-      <w:hyperlink r:id="rId25" w:history="1">
+        <w:t>Beholder-GAN: Generation and Beautification of Facial Images with Conditioning on Their Beauty Level</w:t>
+      </w:r>
+      <w:r>
+        <w:rPr>
+          <w:sz w:val="24"/>
+          <w:szCs w:val="24"/>
+        </w:rPr>
+        <w:t>”, IEEE International Conference on Image Processing (ICIP)</w:t>
+      </w:r>
+      <w:r>
+        <w:rPr>
+          <w:sz w:val="24"/>
+          <w:szCs w:val="24"/>
+        </w:rPr>
+        <w:t>,</w:t>
+      </w:r>
+      <w:r>
+        <w:rPr>
+          <w:sz w:val="24"/>
+          <w:szCs w:val="24"/>
+        </w:rPr>
+        <w:t xml:space="preserve"> 2019 </w:t>
+      </w:r>
+      <w:hyperlink r:id="rId15" w:history="1">
         <w:r>
           <w:rPr>
             <w:rStyle w:val="Hyperlink"/>
-            <w:rFonts w:asciiTheme="majorBidi" w:hAnsiTheme="majorBidi" w:cstheme="majorBidi"/>
             <w:sz w:val="24"/>
             <w:szCs w:val="24"/>
           </w:rPr>
@@ -4089,7 +3747,82 @@
           <w:szCs w:val="24"/>
         </w:rPr>
       </w:pPr>
-      <w:hyperlink r:id="rId26" w:history="1">
+      <w:hyperlink r:id="rId16" w:history="1">
+        <w:r>
+          <w:rPr>
+            <w:sz w:val="24"/>
+            <w:szCs w:val="24"/>
+          </w:rPr>
+          <w:t xml:space="preserve">L. </w:t>
+        </w:r>
+        <w:proofErr w:type="spellStart"/>
+        <w:r>
+          <w:rPr>
+            <w:sz w:val="24"/>
+            <w:szCs w:val="24"/>
+          </w:rPr>
+          <w:t>Karlinsky</w:t>
+        </w:r>
+        <w:proofErr w:type="spellEnd"/>
+      </w:hyperlink>
+      <w:r>
+        <w:rPr>
+          <w:sz w:val="24"/>
+          <w:szCs w:val="24"/>
+        </w:rPr>
+        <w:t>*, </w:t>
+      </w:r>
+      <w:hyperlink r:id="rId17" w:history="1">
+        <w:r>
+          <w:rPr>
+            <w:sz w:val="24"/>
+            <w:szCs w:val="24"/>
+          </w:rPr>
+          <w:t xml:space="preserve">J. </w:t>
+        </w:r>
+        <w:proofErr w:type="spellStart"/>
+        <w:r>
+          <w:rPr>
+            <w:sz w:val="24"/>
+            <w:szCs w:val="24"/>
+          </w:rPr>
+          <w:t>Shtok</w:t>
+        </w:r>
+        <w:proofErr w:type="spellEnd"/>
+      </w:hyperlink>
+      <w:r>
+        <w:rPr>
+          <w:sz w:val="24"/>
+          <w:szCs w:val="24"/>
+        </w:rPr>
+        <w:t>*, </w:t>
+      </w:r>
+      <w:hyperlink r:id="rId18" w:history="1">
+        <w:r>
+          <w:rPr>
+            <w:sz w:val="24"/>
+            <w:szCs w:val="24"/>
+          </w:rPr>
+          <w:t xml:space="preserve">S. </w:t>
+        </w:r>
+        <w:proofErr w:type="spellStart"/>
+        <w:r>
+          <w:rPr>
+            <w:sz w:val="24"/>
+            <w:szCs w:val="24"/>
+          </w:rPr>
+          <w:t>Harary</w:t>
+        </w:r>
+        <w:proofErr w:type="spellEnd"/>
+      </w:hyperlink>
+      <w:r>
+        <w:rPr>
+          <w:sz w:val="24"/>
+          <w:szCs w:val="24"/>
+        </w:rPr>
+        <w:t xml:space="preserve">*, </w:t>
+      </w:r>
+      <w:hyperlink r:id="rId19" w:history="1">
         <w:r>
           <w:rPr>
             <w:b/>
@@ -4116,13 +3849,29 @@
         </w:rPr>
         <w:t>, </w:t>
       </w:r>
-      <w:hyperlink r:id="rId27" w:history="1">
-        <w:r>
-          <w:rPr>
-            <w:sz w:val="24"/>
-            <w:szCs w:val="24"/>
-          </w:rPr>
-          <w:t xml:space="preserve">L. </w:t>
+      <w:hyperlink r:id="rId20" w:history="1">
+        <w:r>
+          <w:rPr>
+            <w:sz w:val="24"/>
+            <w:szCs w:val="24"/>
+          </w:rPr>
+          <w:t>M. Marder</w:t>
+        </w:r>
+      </w:hyperlink>
+      <w:r>
+        <w:rPr>
+          <w:sz w:val="24"/>
+          <w:szCs w:val="24"/>
+        </w:rPr>
+        <w:t>, </w:t>
+      </w:r>
+      <w:hyperlink r:id="rId21" w:history="1">
+        <w:r>
+          <w:rPr>
+            <w:sz w:val="24"/>
+            <w:szCs w:val="24"/>
+          </w:rPr>
+          <w:t xml:space="preserve">S. </w:t>
         </w:r>
         <w:proofErr w:type="spellStart"/>
         <w:r>
@@ -4130,7 +3879,7 @@
             <w:sz w:val="24"/>
             <w:szCs w:val="24"/>
           </w:rPr>
-          <w:t>Karlinsky</w:t>
+          <w:t>Pankanti</w:t>
         </w:r>
         <w:proofErr w:type="spellEnd"/>
       </w:hyperlink>
@@ -4139,15 +3888,15 @@
           <w:sz w:val="24"/>
           <w:szCs w:val="24"/>
         </w:rPr>
-        <w:t>*, </w:t>
-      </w:r>
-      <w:hyperlink r:id="rId28" w:history="1">
-        <w:r>
-          <w:rPr>
-            <w:sz w:val="24"/>
-            <w:szCs w:val="24"/>
-          </w:rPr>
-          <w:t xml:space="preserve">J. </w:t>
+        <w:t>, </w:t>
+      </w:r>
+      <w:hyperlink r:id="rId22" w:history="1">
+        <w:r>
+          <w:rPr>
+            <w:sz w:val="24"/>
+            <w:szCs w:val="24"/>
+          </w:rPr>
+          <w:t xml:space="preserve">R. </w:t>
         </w:r>
         <w:proofErr w:type="spellStart"/>
         <w:r>
@@ -4155,7 +3904,7 @@
             <w:sz w:val="24"/>
             <w:szCs w:val="24"/>
           </w:rPr>
-          <w:t>Shtok</w:t>
+          <w:t>Feris</w:t>
         </w:r>
         <w:proofErr w:type="spellEnd"/>
       </w:hyperlink>
@@ -4166,13 +3915,29 @@
         </w:rPr>
         <w:t>, </w:t>
       </w:r>
-      <w:hyperlink r:id="rId29" w:history="1">
-        <w:r>
-          <w:rPr>
-            <w:sz w:val="24"/>
-            <w:szCs w:val="24"/>
-          </w:rPr>
-          <w:t xml:space="preserve">S. </w:t>
+      <w:hyperlink r:id="rId23" w:history="1">
+        <w:r>
+          <w:rPr>
+            <w:sz w:val="24"/>
+            <w:szCs w:val="24"/>
+          </w:rPr>
+          <w:t>A. Kumar</w:t>
+        </w:r>
+      </w:hyperlink>
+      <w:r>
+        <w:rPr>
+          <w:sz w:val="24"/>
+          <w:szCs w:val="24"/>
+        </w:rPr>
+        <w:t xml:space="preserve">, </w:t>
+      </w:r>
+      <w:hyperlink r:id="rId24" w:history="1">
+        <w:r>
+          <w:rPr>
+            <w:sz w:val="24"/>
+            <w:szCs w:val="24"/>
+          </w:rPr>
+          <w:t xml:space="preserve">R. </w:t>
         </w:r>
         <w:proofErr w:type="spellStart"/>
         <w:r>
@@ -4180,7 +3945,7 @@
             <w:sz w:val="24"/>
             <w:szCs w:val="24"/>
           </w:rPr>
-          <w:t>Harary</w:t>
+          <w:t>Giryes</w:t>
         </w:r>
         <w:proofErr w:type="spellEnd"/>
       </w:hyperlink>
@@ -4189,15 +3954,15 @@
           <w:sz w:val="24"/>
           <w:szCs w:val="24"/>
         </w:rPr>
-        <w:t>, </w:t>
-      </w:r>
-      <w:hyperlink r:id="rId30" w:history="1">
-        <w:r>
-          <w:rPr>
-            <w:sz w:val="24"/>
-            <w:szCs w:val="24"/>
-          </w:rPr>
-          <w:t>M. Marder</w:t>
+        <w:t xml:space="preserve"> and </w:t>
+      </w:r>
+      <w:hyperlink r:id="rId25" w:history="1">
+        <w:r>
+          <w:rPr>
+            <w:sz w:val="24"/>
+            <w:szCs w:val="24"/>
+          </w:rPr>
+          <w:t>A. Bronstein</w:t>
         </w:r>
       </w:hyperlink>
       <w:r>
@@ -4205,90 +3970,9 @@
           <w:sz w:val="24"/>
           <w:szCs w:val="24"/>
         </w:rPr>
-        <w:t>, </w:t>
-      </w:r>
-      <w:hyperlink r:id="rId31" w:history="1">
-        <w:r>
-          <w:rPr>
-            <w:sz w:val="24"/>
-            <w:szCs w:val="24"/>
-          </w:rPr>
-          <w:t xml:space="preserve">R. </w:t>
-        </w:r>
-        <w:proofErr w:type="spellStart"/>
-        <w:r>
-          <w:rPr>
-            <w:sz w:val="24"/>
-            <w:szCs w:val="24"/>
-          </w:rPr>
-          <w:t>Feris</w:t>
-        </w:r>
-        <w:proofErr w:type="spellEnd"/>
-      </w:hyperlink>
-      <w:r>
-        <w:rPr>
-          <w:sz w:val="24"/>
-          <w:szCs w:val="24"/>
-        </w:rPr>
-        <w:t>, </w:t>
-      </w:r>
-      <w:hyperlink r:id="rId32" w:history="1">
-        <w:r>
-          <w:rPr>
-            <w:sz w:val="24"/>
-            <w:szCs w:val="24"/>
-          </w:rPr>
-          <w:t>A. Kumar</w:t>
-        </w:r>
-      </w:hyperlink>
-      <w:r>
-        <w:rPr>
-          <w:sz w:val="24"/>
-          <w:szCs w:val="24"/>
-        </w:rPr>
-        <w:t xml:space="preserve">, </w:t>
-      </w:r>
-      <w:hyperlink r:id="rId33" w:history="1">
-        <w:r>
-          <w:rPr>
-            <w:sz w:val="24"/>
-            <w:szCs w:val="24"/>
-          </w:rPr>
-          <w:t xml:space="preserve">R. </w:t>
-        </w:r>
-        <w:proofErr w:type="spellStart"/>
-        <w:r>
-          <w:rPr>
-            <w:sz w:val="24"/>
-            <w:szCs w:val="24"/>
-          </w:rPr>
-          <w:t>Giryes</w:t>
-        </w:r>
-        <w:proofErr w:type="spellEnd"/>
-      </w:hyperlink>
-      <w:r>
-        <w:rPr>
-          <w:sz w:val="24"/>
-          <w:szCs w:val="24"/>
-        </w:rPr>
-        <w:t xml:space="preserve"> and </w:t>
-      </w:r>
-      <w:hyperlink r:id="rId34" w:history="1">
-        <w:r>
-          <w:rPr>
-            <w:sz w:val="24"/>
-            <w:szCs w:val="24"/>
-          </w:rPr>
-          <w:t>A. Bronstein</w:t>
-        </w:r>
-      </w:hyperlink>
-      <w:r>
-        <w:rPr>
-          <w:sz w:val="24"/>
-          <w:szCs w:val="24"/>
-        </w:rPr>
         <w:t>, “</w:t>
       </w:r>
+      <w:proofErr w:type="spellStart"/>
       <w:r>
         <w:rPr>
           <w:i/>
@@ -4296,7 +3980,17 @@
           <w:sz w:val="24"/>
           <w:szCs w:val="24"/>
         </w:rPr>
-        <w:t>Delta-encoder: an effective sample synthesis method for few-shot object recognition</w:t>
+        <w:t>RepMet</w:t>
+      </w:r>
+      <w:proofErr w:type="spellEnd"/>
+      <w:r>
+        <w:rPr>
+          <w:i/>
+          <w:iCs/>
+          <w:sz w:val="24"/>
+          <w:szCs w:val="24"/>
+        </w:rPr>
+        <w:t>: Representative-based metric learning for classification and one-shot object detection</w:t>
       </w:r>
       <w:r>
         <w:rPr>
@@ -4310,37 +4004,7 @@
           <w:sz w:val="24"/>
           <w:szCs w:val="24"/>
         </w:rPr>
-        <w:t>Conference on Neural Information Processing Systems (</w:t>
-      </w:r>
-      <w:proofErr w:type="spellStart"/>
-      <w:r>
-        <w:rPr>
-          <w:sz w:val="24"/>
-          <w:szCs w:val="24"/>
-        </w:rPr>
-        <w:t>NeurIPS</w:t>
-      </w:r>
-      <w:proofErr w:type="spellEnd"/>
-      <w:r>
-        <w:rPr>
-          <w:sz w:val="24"/>
-          <w:szCs w:val="24"/>
-        </w:rPr>
-        <w:t>),</w:t>
-      </w:r>
-      <w:r>
-        <w:rPr>
-          <w:sz w:val="24"/>
-          <w:szCs w:val="24"/>
-        </w:rPr>
-        <w:t xml:space="preserve"> 2018</w:t>
-      </w:r>
-      <w:r>
-        <w:rPr>
-          <w:sz w:val="24"/>
-          <w:szCs w:val="24"/>
-        </w:rPr>
-        <w:t xml:space="preserve"> (Spotlight)</w:t>
+        <w:t>IEEE Conference on Computer Vision and Pattern Recognition (CVPR),</w:t>
       </w:r>
       <w:r>
         <w:rPr>
@@ -4349,7 +4013,28 @@
         </w:rPr>
         <w:t xml:space="preserve"> </w:t>
       </w:r>
-      <w:hyperlink r:id="rId35" w:history="1">
+      <w:r>
+        <w:rPr>
+          <w:sz w:val="24"/>
+          <w:szCs w:val="24"/>
+        </w:rPr>
+        <w:t>201</w:t>
+      </w:r>
+      <w:r>
+        <w:rPr>
+          <w:sz w:val="24"/>
+          <w:szCs w:val="24"/>
+        </w:rPr>
+        <w:t>9</w:t>
+      </w:r>
+      <w:r>
+        <w:rPr>
+          <w:sz w:val="24"/>
+          <w:szCs w:val="24"/>
+        </w:rPr>
+        <w:t xml:space="preserve"> </w:t>
+      </w:r>
+      <w:hyperlink r:id="rId26" w:history="1">
         <w:r>
           <w:rPr>
             <w:rStyle w:val="Hyperlink"/>
@@ -4364,12 +4049,21 @@
     <w:p>
       <w:pPr>
         <w:rPr>
-          <w:rStyle w:val="Hyperlink"/>
-          <w:rFonts w:asciiTheme="majorBidi" w:hAnsiTheme="majorBidi" w:cstheme="majorBidi"/>
-          <w:sz w:val="24"/>
-          <w:szCs w:val="24"/>
-        </w:rPr>
-      </w:pPr>
+          <w:sz w:val="24"/>
+          <w:szCs w:val="24"/>
+        </w:rPr>
+      </w:pPr>
+      <w:hyperlink r:id="rId27" w:history="1">
+        <w:r>
+          <w:rPr>
+            <w:b/>
+            <w:bCs/>
+            <w:sz w:val="24"/>
+            <w:szCs w:val="24"/>
+          </w:rPr>
+          <w:t>E. Schwartz</w:t>
+        </w:r>
+      </w:hyperlink>
       <w:r>
         <w:rPr>
           <w:b/>
@@ -4377,32 +4071,188 @@
           <w:sz w:val="24"/>
           <w:szCs w:val="24"/>
         </w:rPr>
-        <w:t>E. Schwartz</w:t>
-      </w:r>
-      <w:r>
-        <w:rPr>
-          <w:sz w:val="24"/>
-          <w:szCs w:val="24"/>
-        </w:rPr>
-        <w:t xml:space="preserve">, R. </w:t>
-      </w:r>
-      <w:proofErr w:type="spellStart"/>
-      <w:r>
-        <w:rPr>
-          <w:sz w:val="24"/>
-          <w:szCs w:val="24"/>
-        </w:rPr>
-        <w:t>Giryes</w:t>
-      </w:r>
-      <w:proofErr w:type="spellEnd"/>
-      <w:r>
-        <w:rPr>
-          <w:sz w:val="24"/>
-          <w:szCs w:val="24"/>
-        </w:rPr>
-        <w:t xml:space="preserve"> and A. M. Bronstein, “</w:t>
-      </w:r>
-      <w:proofErr w:type="spellStart"/>
+        <w:t>*</w:t>
+      </w:r>
+      <w:r>
+        <w:rPr>
+          <w:sz w:val="24"/>
+          <w:szCs w:val="24"/>
+        </w:rPr>
+        <w:t>, </w:t>
+      </w:r>
+      <w:hyperlink r:id="rId28" w:history="1">
+        <w:r>
+          <w:rPr>
+            <w:sz w:val="24"/>
+            <w:szCs w:val="24"/>
+          </w:rPr>
+          <w:t xml:space="preserve">L. </w:t>
+        </w:r>
+        <w:proofErr w:type="spellStart"/>
+        <w:r>
+          <w:rPr>
+            <w:sz w:val="24"/>
+            <w:szCs w:val="24"/>
+          </w:rPr>
+          <w:t>Karlinsky</w:t>
+        </w:r>
+        <w:proofErr w:type="spellEnd"/>
+      </w:hyperlink>
+      <w:r>
+        <w:rPr>
+          <w:sz w:val="24"/>
+          <w:szCs w:val="24"/>
+        </w:rPr>
+        <w:t>*, </w:t>
+      </w:r>
+      <w:hyperlink r:id="rId29" w:history="1">
+        <w:r>
+          <w:rPr>
+            <w:sz w:val="24"/>
+            <w:szCs w:val="24"/>
+          </w:rPr>
+          <w:t xml:space="preserve">J. </w:t>
+        </w:r>
+        <w:proofErr w:type="spellStart"/>
+        <w:r>
+          <w:rPr>
+            <w:sz w:val="24"/>
+            <w:szCs w:val="24"/>
+          </w:rPr>
+          <w:t>Shtok</w:t>
+        </w:r>
+        <w:proofErr w:type="spellEnd"/>
+      </w:hyperlink>
+      <w:r>
+        <w:rPr>
+          <w:sz w:val="24"/>
+          <w:szCs w:val="24"/>
+        </w:rPr>
+        <w:t>, </w:t>
+      </w:r>
+      <w:hyperlink r:id="rId30" w:history="1">
+        <w:r>
+          <w:rPr>
+            <w:sz w:val="24"/>
+            <w:szCs w:val="24"/>
+          </w:rPr>
+          <w:t xml:space="preserve">S. </w:t>
+        </w:r>
+        <w:proofErr w:type="spellStart"/>
+        <w:r>
+          <w:rPr>
+            <w:sz w:val="24"/>
+            <w:szCs w:val="24"/>
+          </w:rPr>
+          <w:t>Harary</w:t>
+        </w:r>
+        <w:proofErr w:type="spellEnd"/>
+      </w:hyperlink>
+      <w:r>
+        <w:rPr>
+          <w:sz w:val="24"/>
+          <w:szCs w:val="24"/>
+        </w:rPr>
+        <w:t>, </w:t>
+      </w:r>
+      <w:hyperlink r:id="rId31" w:history="1">
+        <w:r>
+          <w:rPr>
+            <w:sz w:val="24"/>
+            <w:szCs w:val="24"/>
+          </w:rPr>
+          <w:t>M. Marder</w:t>
+        </w:r>
+      </w:hyperlink>
+      <w:r>
+        <w:rPr>
+          <w:sz w:val="24"/>
+          <w:szCs w:val="24"/>
+        </w:rPr>
+        <w:t>, </w:t>
+      </w:r>
+      <w:hyperlink r:id="rId32" w:history="1">
+        <w:r>
+          <w:rPr>
+            <w:sz w:val="24"/>
+            <w:szCs w:val="24"/>
+          </w:rPr>
+          <w:t xml:space="preserve">R. </w:t>
+        </w:r>
+        <w:proofErr w:type="spellStart"/>
+        <w:r>
+          <w:rPr>
+            <w:sz w:val="24"/>
+            <w:szCs w:val="24"/>
+          </w:rPr>
+          <w:t>Feris</w:t>
+        </w:r>
+        <w:proofErr w:type="spellEnd"/>
+      </w:hyperlink>
+      <w:r>
+        <w:rPr>
+          <w:sz w:val="24"/>
+          <w:szCs w:val="24"/>
+        </w:rPr>
+        <w:t>, </w:t>
+      </w:r>
+      <w:hyperlink r:id="rId33" w:history="1">
+        <w:r>
+          <w:rPr>
+            <w:sz w:val="24"/>
+            <w:szCs w:val="24"/>
+          </w:rPr>
+          <w:t>A. Kumar</w:t>
+        </w:r>
+      </w:hyperlink>
+      <w:r>
+        <w:rPr>
+          <w:sz w:val="24"/>
+          <w:szCs w:val="24"/>
+        </w:rPr>
+        <w:t xml:space="preserve">, </w:t>
+      </w:r>
+      <w:hyperlink r:id="rId34" w:history="1">
+        <w:r>
+          <w:rPr>
+            <w:sz w:val="24"/>
+            <w:szCs w:val="24"/>
+          </w:rPr>
+          <w:t xml:space="preserve">R. </w:t>
+        </w:r>
+        <w:proofErr w:type="spellStart"/>
+        <w:r>
+          <w:rPr>
+            <w:sz w:val="24"/>
+            <w:szCs w:val="24"/>
+          </w:rPr>
+          <w:t>Giryes</w:t>
+        </w:r>
+        <w:proofErr w:type="spellEnd"/>
+      </w:hyperlink>
+      <w:r>
+        <w:rPr>
+          <w:sz w:val="24"/>
+          <w:szCs w:val="24"/>
+        </w:rPr>
+        <w:t xml:space="preserve"> and </w:t>
+      </w:r>
+      <w:hyperlink r:id="rId35" w:history="1">
+        <w:r>
+          <w:rPr>
+            <w:sz w:val="24"/>
+            <w:szCs w:val="24"/>
+          </w:rPr>
+          <w:t>A. Bronstein</w:t>
+        </w:r>
+      </w:hyperlink>
+      <w:r>
+        <w:rPr>
+          <w:sz w:val="24"/>
+          <w:szCs w:val="24"/>
+        </w:rPr>
+        <w:t>, “</w:t>
+      </w:r>
       <w:r>
         <w:rPr>
           <w:i/>
@@ -4410,38 +4260,58 @@
           <w:sz w:val="24"/>
           <w:szCs w:val="24"/>
         </w:rPr>
-        <w:t>DeepISP</w:t>
+        <w:t>Delta-encoder: an effective sample synthesis method for few-shot object recognition</w:t>
+      </w:r>
+      <w:r>
+        <w:rPr>
+          <w:sz w:val="24"/>
+          <w:szCs w:val="24"/>
+        </w:rPr>
+        <w:t xml:space="preserve">”, </w:t>
+      </w:r>
+      <w:r>
+        <w:rPr>
+          <w:sz w:val="24"/>
+          <w:szCs w:val="24"/>
+        </w:rPr>
+        <w:t>Conference on Neural Information Processing Systems (</w:t>
+      </w:r>
+      <w:proofErr w:type="spellStart"/>
+      <w:r>
+        <w:rPr>
+          <w:sz w:val="24"/>
+          <w:szCs w:val="24"/>
+        </w:rPr>
+        <w:t>NeurIPS</w:t>
       </w:r>
       <w:proofErr w:type="spellEnd"/>
       <w:r>
         <w:rPr>
-          <w:i/>
-          <w:iCs/>
-          <w:sz w:val="24"/>
-          <w:szCs w:val="24"/>
-        </w:rPr>
-        <w:t>: Learning End-to-End Image Processing Pipeline</w:t>
-      </w:r>
-      <w:r>
-        <w:rPr>
-          <w:sz w:val="24"/>
-          <w:szCs w:val="24"/>
-        </w:rPr>
-        <w:t>”, IEEE Transactions on Image Processing</w:t>
-      </w:r>
-      <w:r>
-        <w:rPr>
-          <w:sz w:val="24"/>
-          <w:szCs w:val="24"/>
-        </w:rPr>
-        <w:t>,</w:t>
-      </w:r>
-      <w:r>
-        <w:rPr>
-          <w:sz w:val="24"/>
-          <w:szCs w:val="24"/>
-        </w:rPr>
-        <w:t xml:space="preserve"> 2018 </w:t>
+          <w:sz w:val="24"/>
+          <w:szCs w:val="24"/>
+        </w:rPr>
+        <w:t>),</w:t>
+      </w:r>
+      <w:r>
+        <w:rPr>
+          <w:sz w:val="24"/>
+          <w:szCs w:val="24"/>
+        </w:rPr>
+        <w:t xml:space="preserve"> 2018</w:t>
+      </w:r>
+      <w:r>
+        <w:rPr>
+          <w:sz w:val="24"/>
+          <w:szCs w:val="24"/>
+        </w:rPr>
+        <w:t xml:space="preserve"> (Spotlight)</w:t>
+      </w:r>
+      <w:r>
+        <w:rPr>
+          <w:sz w:val="24"/>
+          <w:szCs w:val="24"/>
+        </w:rPr>
+        <w:t xml:space="preserve"> </w:t>
       </w:r>
       <w:hyperlink r:id="rId36" w:history="1">
         <w:r>
@@ -4458,73 +4328,13 @@
     <w:p>
       <w:pPr>
         <w:rPr>
-          <w:sz w:val="24"/>
-          <w:szCs w:val="24"/>
-        </w:rPr>
-      </w:pPr>
-    </w:p>
-    <w:p>
-      <w:pPr>
-        <w:pStyle w:val="Heading2"/>
-        <w:rPr>
-          <w:sz w:val="24"/>
-          <w:szCs w:val="24"/>
-        </w:rPr>
-      </w:pPr>
-      <w:r>
-        <w:rPr>
-          <w:sz w:val="24"/>
-          <w:szCs w:val="24"/>
-        </w:rPr>
-        <w:t xml:space="preserve">Submitted and </w:t>
-      </w:r>
-      <w:proofErr w:type="spellStart"/>
-      <w:r>
-        <w:rPr>
-          <w:sz w:val="24"/>
-          <w:szCs w:val="24"/>
-        </w:rPr>
-        <w:t>Arxiv</w:t>
-      </w:r>
-      <w:proofErr w:type="spellEnd"/>
-      <w:r>
-        <w:rPr>
-          <w:sz w:val="24"/>
-          <w:szCs w:val="24"/>
-        </w:rPr>
-        <w:t xml:space="preserve"> papers</w:t>
-      </w:r>
-    </w:p>
-    <w:p>
-      <w:pPr>
-        <w:rPr>
-          <w:sz w:val="24"/>
-          <w:szCs w:val="24"/>
-        </w:rPr>
-      </w:pPr>
-      <w:r>
-        <w:rPr>
-          <w:sz w:val="24"/>
-          <w:szCs w:val="24"/>
-        </w:rPr>
-        <w:t xml:space="preserve">Sivan </w:t>
-      </w:r>
-      <w:proofErr w:type="spellStart"/>
-      <w:r>
-        <w:rPr>
-          <w:sz w:val="24"/>
-          <w:szCs w:val="24"/>
-        </w:rPr>
-        <w:t>Doveh</w:t>
-      </w:r>
-      <w:proofErr w:type="spellEnd"/>
-      <w:r>
-        <w:rPr>
-          <w:sz w:val="24"/>
-          <w:szCs w:val="24"/>
-        </w:rPr>
-        <w:t xml:space="preserve">*, </w:t>
-      </w:r>
+          <w:rFonts w:asciiTheme="majorBidi" w:hAnsiTheme="majorBidi" w:cstheme="majorBidi"/>
+          <w:color w:val="0563C1" w:themeColor="hyperlink"/>
+          <w:sz w:val="24"/>
+          <w:szCs w:val="24"/>
+          <w:u w:val="single"/>
+        </w:rPr>
+      </w:pPr>
       <w:r>
         <w:rPr>
           <w:b/>
@@ -4532,14 +4342,14 @@
           <w:sz w:val="24"/>
           <w:szCs w:val="24"/>
         </w:rPr>
-        <w:t>Eli Schwartz*</w:t>
-      </w:r>
-      <w:r>
-        <w:rPr>
-          <w:sz w:val="24"/>
-          <w:szCs w:val="24"/>
-        </w:rPr>
-        <w:t xml:space="preserve">, Chao </w:t>
+        <w:t>E. Schwartz</w:t>
+      </w:r>
+      <w:r>
+        <w:rPr>
+          <w:sz w:val="24"/>
+          <w:szCs w:val="24"/>
+        </w:rPr>
+        <w:t xml:space="preserve">, R. </w:t>
       </w:r>
       <w:proofErr w:type="spellStart"/>
       <w:r>
@@ -4547,7 +4357,7 @@
           <w:sz w:val="24"/>
           <w:szCs w:val="24"/>
         </w:rPr>
-        <w:t>Xue</w:t>
+        <w:t>Giryes</w:t>
       </w:r>
       <w:proofErr w:type="spellEnd"/>
       <w:r>
@@ -4555,92 +4365,54 @@
           <w:sz w:val="24"/>
           <w:szCs w:val="24"/>
         </w:rPr>
-        <w:t xml:space="preserve">, </w:t>
+        <w:t xml:space="preserve"> and A. M. Bronstein, “</w:t>
       </w:r>
       <w:proofErr w:type="spellStart"/>
       <w:r>
         <w:rPr>
-          <w:sz w:val="24"/>
-          <w:szCs w:val="24"/>
-        </w:rPr>
-        <w:t>Rogerio</w:t>
+          <w:i/>
+          <w:iCs/>
+          <w:sz w:val="24"/>
+          <w:szCs w:val="24"/>
+        </w:rPr>
+        <w:t>DeepISP</w:t>
       </w:r>
       <w:proofErr w:type="spellEnd"/>
       <w:r>
         <w:rPr>
-          <w:sz w:val="24"/>
-          <w:szCs w:val="24"/>
-        </w:rPr>
-        <w:t xml:space="preserve"> </w:t>
-      </w:r>
-      <w:proofErr w:type="spellStart"/>
-      <w:r>
-        <w:rPr>
-          <w:sz w:val="24"/>
-          <w:szCs w:val="24"/>
-        </w:rPr>
-        <w:t>Feris</w:t>
-      </w:r>
-      <w:proofErr w:type="spellEnd"/>
-      <w:r>
-        <w:rPr>
-          <w:sz w:val="24"/>
-          <w:szCs w:val="24"/>
-        </w:rPr>
-        <w:t xml:space="preserve">, Alex Bronstein, Raja </w:t>
-      </w:r>
-      <w:proofErr w:type="spellStart"/>
-      <w:r>
-        <w:rPr>
-          <w:sz w:val="24"/>
-          <w:szCs w:val="24"/>
-        </w:rPr>
-        <w:t>Giryes</w:t>
-      </w:r>
-      <w:proofErr w:type="spellEnd"/>
-      <w:r>
-        <w:rPr>
-          <w:sz w:val="24"/>
-          <w:szCs w:val="24"/>
-        </w:rPr>
-        <w:t xml:space="preserve">, Leonid </w:t>
-      </w:r>
-      <w:proofErr w:type="spellStart"/>
-      <w:r>
-        <w:rPr>
-          <w:sz w:val="24"/>
-          <w:szCs w:val="24"/>
-        </w:rPr>
-        <w:t>Karlinsky</w:t>
-      </w:r>
-      <w:proofErr w:type="spellEnd"/>
-      <w:r>
-        <w:rPr>
-          <w:sz w:val="24"/>
-          <w:szCs w:val="24"/>
-        </w:rPr>
-        <w:t xml:space="preserve"> “</w:t>
-      </w:r>
-      <w:proofErr w:type="spellStart"/>
-      <w:r>
-        <w:rPr>
-          <w:sz w:val="24"/>
-          <w:szCs w:val="24"/>
-        </w:rPr>
-        <w:t>MetAdapt</w:t>
-      </w:r>
-      <w:proofErr w:type="spellEnd"/>
-      <w:r>
-        <w:rPr>
-          <w:sz w:val="24"/>
-          <w:szCs w:val="24"/>
-        </w:rPr>
-        <w:t xml:space="preserve">: Meta-Learned Task-Adaptive Architecture for Few-Shot Classification”, 2019 </w:t>
+          <w:i/>
+          <w:iCs/>
+          <w:sz w:val="24"/>
+          <w:szCs w:val="24"/>
+        </w:rPr>
+        <w:t>: Learning End-to-End Image Processing Pipeline</w:t>
+      </w:r>
+      <w:r>
+        <w:rPr>
+          <w:sz w:val="24"/>
+          <w:szCs w:val="24"/>
+        </w:rPr>
+        <w:t>”, IEEE Transactions on Image Processing</w:t>
+      </w:r>
+      <w:r>
+        <w:rPr>
+          <w:sz w:val="24"/>
+          <w:szCs w:val="24"/>
+        </w:rPr>
+        <w:t>,</w:t>
+      </w:r>
+      <w:r>
+        <w:rPr>
+          <w:sz w:val="24"/>
+          <w:szCs w:val="24"/>
+        </w:rPr>
+        <w:t xml:space="preserve"> 2018 </w:t>
       </w:r>
       <w:hyperlink r:id="rId37" w:history="1">
         <w:r>
           <w:rPr>
             <w:rStyle w:val="Hyperlink"/>
+            <w:rFonts w:asciiTheme="majorBidi" w:hAnsiTheme="majorBidi" w:cstheme="majorBidi"/>
             <w:sz w:val="24"/>
             <w:szCs w:val="24"/>
           </w:rPr>
@@ -4650,6 +4422,38 @@
     </w:p>
     <w:p>
       <w:pPr>
+        <w:pStyle w:val="Heading2"/>
+        <w:rPr>
+          <w:sz w:val="24"/>
+          <w:szCs w:val="24"/>
+        </w:rPr>
+      </w:pPr>
+      <w:r>
+        <w:rPr>
+          <w:sz w:val="24"/>
+          <w:szCs w:val="24"/>
+        </w:rPr>
+        <w:t xml:space="preserve">Submitted and </w:t>
+      </w:r>
+      <w:proofErr w:type="spellStart"/>
+      <w:r>
+        <w:rPr>
+          <w:sz w:val="24"/>
+          <w:szCs w:val="24"/>
+        </w:rPr>
+        <w:t>Arxiv</w:t>
+      </w:r>
+      <w:proofErr w:type="spellEnd"/>
+      <w:r>
+        <w:rPr>
+          <w:sz w:val="24"/>
+          <w:szCs w:val="24"/>
+        </w:rPr>
+        <w:t xml:space="preserve"> papers</w:t>
+      </w:r>
+    </w:p>
+    <w:p>
+      <w:pPr>
         <w:rPr>
           <w:sz w:val="24"/>
           <w:szCs w:val="24"/>
@@ -4661,7 +4465,7 @@
             <w:sz w:val="24"/>
             <w:szCs w:val="24"/>
           </w:rPr>
-          <w:t>C</w:t>
+          <w:t>L</w:t>
         </w:r>
         <w:r>
           <w:rPr>
@@ -4675,36 +4479,6 @@
             <w:sz w:val="24"/>
             <w:szCs w:val="24"/>
           </w:rPr>
-          <w:t xml:space="preserve"> Baskin</w:t>
-        </w:r>
-      </w:hyperlink>
-      <w:r>
-        <w:rPr>
-          <w:sz w:val="24"/>
-          <w:szCs w:val="24"/>
-        </w:rPr>
-        <w:t>, </w:t>
-      </w:r>
-      <w:hyperlink r:id="rId39" w:history="1">
-        <w:r>
-          <w:rPr>
-            <w:sz w:val="24"/>
-            <w:szCs w:val="24"/>
-          </w:rPr>
-          <w:t>N</w:t>
-        </w:r>
-        <w:r>
-          <w:rPr>
-            <w:sz w:val="24"/>
-            <w:szCs w:val="24"/>
-          </w:rPr>
-          <w:t>.</w:t>
-        </w:r>
-        <w:r>
-          <w:rPr>
-            <w:sz w:val="24"/>
-            <w:szCs w:val="24"/>
-          </w:rPr>
           <w:t xml:space="preserve"> </w:t>
         </w:r>
         <w:proofErr w:type="spellStart"/>
@@ -4713,7 +4487,7 @@
             <w:sz w:val="24"/>
             <w:szCs w:val="24"/>
           </w:rPr>
-          <w:t>Liss</w:t>
+          <w:t>Karlinsky</w:t>
         </w:r>
         <w:proofErr w:type="spellEnd"/>
       </w:hyperlink>
@@ -4722,15 +4496,94 @@
           <w:sz w:val="24"/>
           <w:szCs w:val="24"/>
         </w:rPr>
+        <w:t>*</w:t>
+      </w:r>
+      <w:r>
+        <w:rPr>
+          <w:sz w:val="24"/>
+          <w:szCs w:val="24"/>
+        </w:rPr>
         <w:t>, </w:t>
       </w:r>
-      <w:hyperlink r:id="rId40" w:history="1">
-        <w:r>
-          <w:rPr>
-            <w:sz w:val="24"/>
-            <w:szCs w:val="24"/>
-          </w:rPr>
-          <w:t>Y</w:t>
+      <w:r>
+        <w:rPr>
+          <w:sz w:val="24"/>
+          <w:szCs w:val="24"/>
+        </w:rPr>
+        <w:fldChar w:fldCharType="begin"/>
+      </w:r>
+      <w:r>
+        <w:rPr>
+          <w:sz w:val="24"/>
+          <w:szCs w:val="24"/>
+        </w:rPr>
+        <w:instrText xml:space="preserve"> HYPERLINK "https://arxiv.org/search/cs?searchtype=author&amp;query=Shtok%2C+J" </w:instrText>
+      </w:r>
+      <w:r>
+        <w:rPr>
+          <w:sz w:val="24"/>
+          <w:szCs w:val="24"/>
+        </w:rPr>
+        <w:fldChar w:fldCharType="separate"/>
+      </w:r>
+      <w:r>
+        <w:rPr>
+          <w:sz w:val="24"/>
+          <w:szCs w:val="24"/>
+        </w:rPr>
+        <w:t>J</w:t>
+      </w:r>
+      <w:r>
+        <w:rPr>
+          <w:sz w:val="24"/>
+          <w:szCs w:val="24"/>
+        </w:rPr>
+        <w:t>.</w:t>
+      </w:r>
+      <w:r>
+        <w:rPr>
+          <w:sz w:val="24"/>
+          <w:szCs w:val="24"/>
+        </w:rPr>
+        <w:t xml:space="preserve"> </w:t>
+      </w:r>
+      <w:proofErr w:type="spellStart"/>
+      <w:r>
+        <w:rPr>
+          <w:sz w:val="24"/>
+          <w:szCs w:val="24"/>
+        </w:rPr>
+        <w:t>Shtok</w:t>
+      </w:r>
+      <w:proofErr w:type="spellEnd"/>
+      <w:r>
+        <w:rPr>
+          <w:sz w:val="24"/>
+          <w:szCs w:val="24"/>
+        </w:rPr>
+        <w:fldChar w:fldCharType="end"/>
+      </w:r>
+      <w:r>
+        <w:rPr>
+          <w:sz w:val="24"/>
+          <w:szCs w:val="24"/>
+        </w:rPr>
+        <w:t>*</w:t>
+      </w:r>
+      <w:r>
+        <w:rPr>
+          <w:sz w:val="24"/>
+          <w:szCs w:val="24"/>
+        </w:rPr>
+        <w:t>, </w:t>
+      </w:r>
+      <w:hyperlink r:id="rId39" w:history="1">
+        <w:r>
+          <w:rPr>
+            <w:sz w:val="24"/>
+            <w:szCs w:val="24"/>
+          </w:rPr>
+          <w:t>A</w:t>
         </w:r>
         <w:r>
           <w:rPr>
@@ -4744,36 +4597,6 @@
             <w:sz w:val="24"/>
             <w:szCs w:val="24"/>
           </w:rPr>
-          <w:t xml:space="preserve"> Chai</w:t>
-        </w:r>
-      </w:hyperlink>
-      <w:r>
-        <w:rPr>
-          <w:sz w:val="24"/>
-          <w:szCs w:val="24"/>
-        </w:rPr>
-        <w:t>, </w:t>
-      </w:r>
-      <w:hyperlink r:id="rId41" w:history="1">
-        <w:r>
-          <w:rPr>
-            <w:sz w:val="24"/>
-            <w:szCs w:val="24"/>
-          </w:rPr>
-          <w:t>E</w:t>
-        </w:r>
-        <w:r>
-          <w:rPr>
-            <w:sz w:val="24"/>
-            <w:szCs w:val="24"/>
-          </w:rPr>
-          <w:t>.</w:t>
-        </w:r>
-        <w:r>
-          <w:rPr>
-            <w:sz w:val="24"/>
-            <w:szCs w:val="24"/>
-          </w:rPr>
           <w:t xml:space="preserve"> </w:t>
         </w:r>
         <w:proofErr w:type="spellStart"/>
@@ -4782,7 +4605,7 @@
             <w:sz w:val="24"/>
             <w:szCs w:val="24"/>
           </w:rPr>
-          <w:t>Zheltonozhskii</w:t>
+          <w:t>Alfassy</w:t>
         </w:r>
         <w:proofErr w:type="spellEnd"/>
       </w:hyperlink>
@@ -4791,6 +4614,89 @@
           <w:sz w:val="24"/>
           <w:szCs w:val="24"/>
         </w:rPr>
+        <w:t>*</w:t>
+      </w:r>
+      <w:r>
+        <w:rPr>
+          <w:sz w:val="24"/>
+          <w:szCs w:val="24"/>
+        </w:rPr>
+        <w:t>, </w:t>
+      </w:r>
+      <w:hyperlink r:id="rId40" w:history="1">
+        <w:r>
+          <w:rPr>
+            <w:sz w:val="24"/>
+            <w:szCs w:val="24"/>
+          </w:rPr>
+          <w:t>M</w:t>
+        </w:r>
+        <w:r>
+          <w:rPr>
+            <w:sz w:val="24"/>
+            <w:szCs w:val="24"/>
+          </w:rPr>
+          <w:t>.</w:t>
+        </w:r>
+        <w:r>
+          <w:rPr>
+            <w:sz w:val="24"/>
+            <w:szCs w:val="24"/>
+          </w:rPr>
+          <w:t xml:space="preserve"> Lichtenstein</w:t>
+        </w:r>
+      </w:hyperlink>
+      <w:r>
+        <w:rPr>
+          <w:sz w:val="24"/>
+          <w:szCs w:val="24"/>
+        </w:rPr>
+        <w:t>*</w:t>
+      </w:r>
+      <w:r>
+        <w:rPr>
+          <w:sz w:val="24"/>
+          <w:szCs w:val="24"/>
+        </w:rPr>
+        <w:t>, </w:t>
+      </w:r>
+      <w:hyperlink r:id="rId41" w:history="1">
+        <w:r>
+          <w:rPr>
+            <w:sz w:val="24"/>
+            <w:szCs w:val="24"/>
+          </w:rPr>
+          <w:t>S</w:t>
+        </w:r>
+        <w:r>
+          <w:rPr>
+            <w:sz w:val="24"/>
+            <w:szCs w:val="24"/>
+          </w:rPr>
+          <w:t>.</w:t>
+        </w:r>
+        <w:r>
+          <w:rPr>
+            <w:sz w:val="24"/>
+            <w:szCs w:val="24"/>
+          </w:rPr>
+          <w:t xml:space="preserve"> </w:t>
+        </w:r>
+        <w:proofErr w:type="spellStart"/>
+        <w:r>
+          <w:rPr>
+            <w:sz w:val="24"/>
+            <w:szCs w:val="24"/>
+          </w:rPr>
+          <w:t>Harary</w:t>
+        </w:r>
+        <w:proofErr w:type="spellEnd"/>
+      </w:hyperlink>
+      <w:r>
+        <w:rPr>
+          <w:sz w:val="24"/>
+          <w:szCs w:val="24"/>
+        </w:rPr>
         <w:t>, </w:t>
       </w:r>
       <w:hyperlink r:id="rId42" w:history="1">
@@ -4835,7 +4741,7 @@
             <w:sz w:val="24"/>
             <w:szCs w:val="24"/>
           </w:rPr>
-          <w:t>R</w:t>
+          <w:t>S</w:t>
         </w:r>
         <w:r>
           <w:rPr>
@@ -4857,7 +4763,7 @@
             <w:sz w:val="24"/>
             <w:szCs w:val="24"/>
           </w:rPr>
-          <w:t>Giryes</w:t>
+          <w:t>Doveh</w:t>
         </w:r>
         <w:proofErr w:type="spellEnd"/>
       </w:hyperlink>
@@ -4874,6 +4780,84 @@
             <w:sz w:val="24"/>
             <w:szCs w:val="24"/>
           </w:rPr>
+          <w:t>P</w:t>
+        </w:r>
+        <w:r>
+          <w:rPr>
+            <w:sz w:val="24"/>
+            <w:szCs w:val="24"/>
+          </w:rPr>
+          <w:t>.</w:t>
+        </w:r>
+        <w:r>
+          <w:rPr>
+            <w:sz w:val="24"/>
+            <w:szCs w:val="24"/>
+          </w:rPr>
+          <w:t xml:space="preserve"> </w:t>
+        </w:r>
+        <w:proofErr w:type="spellStart"/>
+        <w:r>
+          <w:rPr>
+            <w:sz w:val="24"/>
+            <w:szCs w:val="24"/>
+          </w:rPr>
+          <w:t>Sattigeri</w:t>
+        </w:r>
+        <w:proofErr w:type="spellEnd"/>
+      </w:hyperlink>
+      <w:r>
+        <w:rPr>
+          <w:sz w:val="24"/>
+          <w:szCs w:val="24"/>
+        </w:rPr>
+        <w:t>, </w:t>
+      </w:r>
+      <w:hyperlink r:id="rId45" w:history="1">
+        <w:r>
+          <w:rPr>
+            <w:sz w:val="24"/>
+            <w:szCs w:val="24"/>
+          </w:rPr>
+          <w:t>R</w:t>
+        </w:r>
+        <w:r>
+          <w:rPr>
+            <w:sz w:val="24"/>
+            <w:szCs w:val="24"/>
+          </w:rPr>
+          <w:t>.</w:t>
+        </w:r>
+        <w:r>
+          <w:rPr>
+            <w:sz w:val="24"/>
+            <w:szCs w:val="24"/>
+          </w:rPr>
+          <w:t xml:space="preserve"> </w:t>
+        </w:r>
+        <w:proofErr w:type="spellStart"/>
+        <w:r>
+          <w:rPr>
+            <w:sz w:val="24"/>
+            <w:szCs w:val="24"/>
+          </w:rPr>
+          <w:t>Feris</w:t>
+        </w:r>
+        <w:proofErr w:type="spellEnd"/>
+      </w:hyperlink>
+      <w:r>
+        <w:rPr>
+          <w:sz w:val="24"/>
+          <w:szCs w:val="24"/>
+        </w:rPr>
+        <w:t>, </w:t>
+      </w:r>
+      <w:hyperlink r:id="rId46" w:history="1">
+        <w:r>
+          <w:rPr>
+            <w:sz w:val="24"/>
+            <w:szCs w:val="24"/>
+          </w:rPr>
           <w:t>A</w:t>
         </w:r>
         <w:r>
@@ -4888,7 +4872,7 @@
             <w:sz w:val="24"/>
             <w:szCs w:val="24"/>
           </w:rPr>
-          <w:t xml:space="preserve"> Mendelson</w:t>
+          <w:t xml:space="preserve"> Bronstein</w:t>
         </w:r>
       </w:hyperlink>
       <w:r>
@@ -4896,22 +4880,15 @@
           <w:sz w:val="24"/>
           <w:szCs w:val="24"/>
         </w:rPr>
-        <w:t xml:space="preserve"> and</w:t>
-      </w:r>
-      <w:r>
-        <w:rPr>
-          <w:sz w:val="24"/>
-          <w:szCs w:val="24"/>
-        </w:rPr>
-        <w:t> </w:t>
-      </w:r>
-      <w:hyperlink r:id="rId45" w:history="1">
-        <w:r>
-          <w:rPr>
-            <w:sz w:val="24"/>
-            <w:szCs w:val="24"/>
-          </w:rPr>
-          <w:t>A</w:t>
+        <w:t>, </w:t>
+      </w:r>
+      <w:hyperlink r:id="rId47" w:history="1">
+        <w:r>
+          <w:rPr>
+            <w:sz w:val="24"/>
+            <w:szCs w:val="24"/>
+          </w:rPr>
+          <w:t>R</w:t>
         </w:r>
         <w:r>
           <w:rPr>
@@ -4925,24 +4902,90 @@
             <w:sz w:val="24"/>
             <w:szCs w:val="24"/>
           </w:rPr>
-          <w:t xml:space="preserve"> M. Bronstein</w:t>
-        </w:r>
+          <w:t xml:space="preserve"> </w:t>
+        </w:r>
+        <w:proofErr w:type="spellStart"/>
+        <w:r>
+          <w:rPr>
+            <w:sz w:val="24"/>
+            <w:szCs w:val="24"/>
+          </w:rPr>
+          <w:t>Girye</w:t>
+        </w:r>
+        <w:r>
+          <w:rPr>
+            <w:sz w:val="24"/>
+            <w:szCs w:val="24"/>
+          </w:rPr>
+          <w:t>s</w:t>
+        </w:r>
+        <w:proofErr w:type="spellEnd"/>
       </w:hyperlink>
       <w:r>
         <w:rPr>
           <w:sz w:val="24"/>
           <w:szCs w:val="24"/>
         </w:rPr>
-        <w:t>, “NICE: Noise Injection and Clamping Estimation for Neural Network Quantization”</w:t>
-      </w:r>
-      <w:r>
-        <w:rPr>
-          <w:sz w:val="24"/>
-          <w:szCs w:val="24"/>
-        </w:rPr>
-        <w:t xml:space="preserve">, 2018 </w:t>
-      </w:r>
-      <w:hyperlink r:id="rId46" w:history="1">
+        <w:t>,</w:t>
+      </w:r>
+      <w:r>
+        <w:rPr>
+          <w:sz w:val="24"/>
+          <w:szCs w:val="24"/>
+        </w:rPr>
+        <w:t xml:space="preserve"> “</w:t>
+      </w:r>
+      <w:proofErr w:type="spellStart"/>
+      <w:r>
+        <w:rPr>
+          <w:i/>
+          <w:iCs/>
+          <w:sz w:val="24"/>
+          <w:szCs w:val="24"/>
+        </w:rPr>
+        <w:t>StarNet</w:t>
+      </w:r>
+      <w:proofErr w:type="spellEnd"/>
+      <w:r>
+        <w:rPr>
+          <w:i/>
+          <w:iCs/>
+          <w:sz w:val="24"/>
+          <w:szCs w:val="24"/>
+        </w:rPr>
+        <w:t>: towards weakly supervised few-shot detection and explainable few-shot classificatio</w:t>
+      </w:r>
+      <w:r>
+        <w:rPr>
+          <w:i/>
+          <w:iCs/>
+          <w:sz w:val="24"/>
+          <w:szCs w:val="24"/>
+        </w:rPr>
+        <w:t>n</w:t>
+      </w:r>
+      <w:r>
+        <w:rPr>
+          <w:sz w:val="24"/>
+          <w:szCs w:val="24"/>
+        </w:rPr>
+        <w:t>”, 20</w:t>
+      </w:r>
+      <w:r>
+        <w:rPr>
+          <w:sz w:val="24"/>
+          <w:szCs w:val="24"/>
+        </w:rPr>
+        <w:t>20</w:t>
+      </w:r>
+      <w:r>
+        <w:rPr>
+          <w:sz w:val="24"/>
+          <w:szCs w:val="24"/>
+        </w:rPr>
+        <w:t xml:space="preserve"> </w:t>
+      </w:r>
+      <w:hyperlink r:id="rId48" w:history="1">
         <w:r>
           <w:rPr>
             <w:rStyle w:val="Hyperlink"/>
@@ -4965,21 +5008,37 @@
           <w:sz w:val="24"/>
           <w:szCs w:val="24"/>
         </w:rPr>
-        <w:t>C. Baski</w:t>
-      </w:r>
-      <w:r>
-        <w:rPr>
-          <w:sz w:val="24"/>
-          <w:szCs w:val="24"/>
-        </w:rPr>
-        <w:t>n*</w:t>
-      </w:r>
-      <w:r>
-        <w:rPr>
-          <w:sz w:val="24"/>
-          <w:szCs w:val="24"/>
-        </w:rPr>
-        <w:t xml:space="preserve">, </w:t>
+        <w:t>S</w:t>
+      </w:r>
+      <w:r>
+        <w:rPr>
+          <w:sz w:val="24"/>
+          <w:szCs w:val="24"/>
+        </w:rPr>
+        <w:t>.</w:t>
+      </w:r>
+      <w:r>
+        <w:rPr>
+          <w:sz w:val="24"/>
+          <w:szCs w:val="24"/>
+        </w:rPr>
+        <w:t xml:space="preserve"> </w:t>
+      </w:r>
+      <w:proofErr w:type="spellStart"/>
+      <w:r>
+        <w:rPr>
+          <w:sz w:val="24"/>
+          <w:szCs w:val="24"/>
+        </w:rPr>
+        <w:t>Doveh</w:t>
+      </w:r>
+      <w:proofErr w:type="spellEnd"/>
+      <w:r>
+        <w:rPr>
+          <w:sz w:val="24"/>
+          <w:szCs w:val="24"/>
+        </w:rPr>
+        <w:t xml:space="preserve">*, </w:t>
       </w:r>
       <w:r>
         <w:rPr>
@@ -4988,7 +5047,7 @@
           <w:sz w:val="24"/>
           <w:szCs w:val="24"/>
         </w:rPr>
-        <w:t>E. Schwart</w:t>
+        <w:t>E</w:t>
       </w:r>
       <w:r>
         <w:rPr>
@@ -4997,14 +5056,37 @@
           <w:sz w:val="24"/>
           <w:szCs w:val="24"/>
         </w:rPr>
-        <w:t>z*</w:t>
-      </w:r>
-      <w:r>
-        <w:rPr>
-          <w:sz w:val="24"/>
-          <w:szCs w:val="24"/>
-        </w:rPr>
-        <w:t xml:space="preserve">, E. </w:t>
+        <w:t>.</w:t>
+      </w:r>
+      <w:r>
+        <w:rPr>
+          <w:b/>
+          <w:bCs/>
+          <w:sz w:val="24"/>
+          <w:szCs w:val="24"/>
+        </w:rPr>
+        <w:t xml:space="preserve"> Schwartz*</w:t>
+      </w:r>
+      <w:r>
+        <w:rPr>
+          <w:sz w:val="24"/>
+          <w:szCs w:val="24"/>
+        </w:rPr>
+        <w:t>, C</w:t>
+      </w:r>
+      <w:r>
+        <w:rPr>
+          <w:sz w:val="24"/>
+          <w:szCs w:val="24"/>
+        </w:rPr>
+        <w:t>.</w:t>
+      </w:r>
+      <w:r>
+        <w:rPr>
+          <w:sz w:val="24"/>
+          <w:szCs w:val="24"/>
+        </w:rPr>
+        <w:t xml:space="preserve"> </w:t>
       </w:r>
       <w:proofErr w:type="spellStart"/>
       <w:r>
@@ -5012,7 +5094,7 @@
           <w:sz w:val="24"/>
           <w:szCs w:val="24"/>
         </w:rPr>
-        <w:t>Zheltonozhskii</w:t>
+        <w:t>Xue</w:t>
       </w:r>
       <w:proofErr w:type="spellEnd"/>
       <w:r>
@@ -5020,7 +5102,21 @@
           <w:sz w:val="24"/>
           <w:szCs w:val="24"/>
         </w:rPr>
-        <w:t xml:space="preserve">, N. </w:t>
+        <w:t>, R</w:t>
+      </w:r>
+      <w:r>
+        <w:rPr>
+          <w:sz w:val="24"/>
+          <w:szCs w:val="24"/>
+        </w:rPr>
+        <w:t>.</w:t>
+      </w:r>
+      <w:r>
+        <w:rPr>
+          <w:sz w:val="24"/>
+          <w:szCs w:val="24"/>
+        </w:rPr>
+        <w:t xml:space="preserve"> </w:t>
       </w:r>
       <w:proofErr w:type="spellStart"/>
       <w:r>
@@ -5028,7 +5124,7 @@
           <w:sz w:val="24"/>
           <w:szCs w:val="24"/>
         </w:rPr>
-        <w:t>Liss</w:t>
+        <w:t>Feris</w:t>
       </w:r>
       <w:proofErr w:type="spellEnd"/>
       <w:r>
@@ -5036,7 +5132,35 @@
           <w:sz w:val="24"/>
           <w:szCs w:val="24"/>
         </w:rPr>
-        <w:t xml:space="preserve">, R. </w:t>
+        <w:t>, A</w:t>
+      </w:r>
+      <w:r>
+        <w:rPr>
+          <w:sz w:val="24"/>
+          <w:szCs w:val="24"/>
+        </w:rPr>
+        <w:t>.</w:t>
+      </w:r>
+      <w:r>
+        <w:rPr>
+          <w:sz w:val="24"/>
+          <w:szCs w:val="24"/>
+        </w:rPr>
+        <w:t xml:space="preserve"> Bronstein, R</w:t>
+      </w:r>
+      <w:r>
+        <w:rPr>
+          <w:sz w:val="24"/>
+          <w:szCs w:val="24"/>
+        </w:rPr>
+        <w:t>.</w:t>
+      </w:r>
+      <w:r>
+        <w:rPr>
+          <w:sz w:val="24"/>
+          <w:szCs w:val="24"/>
+        </w:rPr>
+        <w:t xml:space="preserve"> </w:t>
       </w:r>
       <w:proofErr w:type="spellStart"/>
       <w:r>
@@ -5052,28 +5176,14 @@
           <w:sz w:val="24"/>
           <w:szCs w:val="24"/>
         </w:rPr>
-        <w:t>, A. M. Bronstein and A. Mendelson, “</w:t>
-      </w:r>
-      <w:r>
-        <w:rPr>
-          <w:sz w:val="24"/>
-          <w:szCs w:val="24"/>
-        </w:rPr>
-        <w:t>UNIQ: Uniform Noise Injection for the Quantization of Neural Networks</w:t>
-      </w:r>
-      <w:r>
-        <w:rPr>
-          <w:sz w:val="24"/>
-          <w:szCs w:val="24"/>
-        </w:rPr>
-        <w:t>”</w:t>
-      </w:r>
-      <w:r>
-        <w:rPr>
-          <w:sz w:val="24"/>
-          <w:szCs w:val="24"/>
-        </w:rPr>
-        <w:t>, 2018</w:t>
+        <w:t>, L</w:t>
+      </w:r>
+      <w:r>
+        <w:rPr>
+          <w:sz w:val="24"/>
+          <w:szCs w:val="24"/>
+        </w:rPr>
+        <w:t>.</w:t>
       </w:r>
       <w:r>
         <w:rPr>
@@ -5082,11 +5192,53 @@
         </w:rPr>
         <w:t xml:space="preserve"> </w:t>
       </w:r>
-      <w:hyperlink r:id="rId47" w:history="1">
+      <w:proofErr w:type="spellStart"/>
+      <w:r>
+        <w:rPr>
+          <w:sz w:val="24"/>
+          <w:szCs w:val="24"/>
+        </w:rPr>
+        <w:t>Karlinsky</w:t>
+      </w:r>
+      <w:proofErr w:type="spellEnd"/>
+      <w:r>
+        <w:rPr>
+          <w:sz w:val="24"/>
+          <w:szCs w:val="24"/>
+        </w:rPr>
+        <w:t xml:space="preserve"> “</w:t>
+      </w:r>
+      <w:proofErr w:type="spellStart"/>
+      <w:r>
+        <w:rPr>
+          <w:i/>
+          <w:iCs/>
+          <w:sz w:val="24"/>
+          <w:szCs w:val="24"/>
+        </w:rPr>
+        <w:t>MetAdapt</w:t>
+      </w:r>
+      <w:proofErr w:type="spellEnd"/>
+      <w:r>
+        <w:rPr>
+          <w:i/>
+          <w:iCs/>
+          <w:sz w:val="24"/>
+          <w:szCs w:val="24"/>
+        </w:rPr>
+        <w:t>: Meta-Learned Task-Adaptive Architecture for Few-Shot Classification</w:t>
+      </w:r>
+      <w:r>
+        <w:rPr>
+          <w:sz w:val="24"/>
+          <w:szCs w:val="24"/>
+        </w:rPr>
+        <w:t xml:space="preserve">”, 2019 </w:t>
+      </w:r>
+      <w:hyperlink r:id="rId49" w:history="1">
         <w:r>
           <w:rPr>
             <w:rStyle w:val="Hyperlink"/>
-            <w:rFonts w:asciiTheme="majorBidi" w:hAnsiTheme="majorBidi" w:cstheme="majorBidi"/>
             <w:sz w:val="24"/>
             <w:szCs w:val="24"/>
           </w:rPr>
@@ -5101,25 +5253,481 @@
           <w:szCs w:val="24"/>
         </w:rPr>
       </w:pPr>
+      <w:hyperlink r:id="rId50" w:history="1">
+        <w:r>
+          <w:rPr>
+            <w:sz w:val="24"/>
+            <w:szCs w:val="24"/>
+          </w:rPr>
+          <w:t>C</w:t>
+        </w:r>
+        <w:r>
+          <w:rPr>
+            <w:sz w:val="24"/>
+            <w:szCs w:val="24"/>
+          </w:rPr>
+          <w:t>.</w:t>
+        </w:r>
+        <w:r>
+          <w:rPr>
+            <w:sz w:val="24"/>
+            <w:szCs w:val="24"/>
+          </w:rPr>
+          <w:t xml:space="preserve"> Baskin</w:t>
+        </w:r>
+      </w:hyperlink>
+      <w:r>
+        <w:rPr>
+          <w:sz w:val="24"/>
+          <w:szCs w:val="24"/>
+        </w:rPr>
+        <w:t>, </w:t>
+      </w:r>
+      <w:hyperlink r:id="rId51" w:history="1">
+        <w:r>
+          <w:rPr>
+            <w:sz w:val="24"/>
+            <w:szCs w:val="24"/>
+          </w:rPr>
+          <w:t>N</w:t>
+        </w:r>
+        <w:r>
+          <w:rPr>
+            <w:sz w:val="24"/>
+            <w:szCs w:val="24"/>
+          </w:rPr>
+          <w:t>.</w:t>
+        </w:r>
+        <w:r>
+          <w:rPr>
+            <w:sz w:val="24"/>
+            <w:szCs w:val="24"/>
+          </w:rPr>
+          <w:t xml:space="preserve"> </w:t>
+        </w:r>
+        <w:proofErr w:type="spellStart"/>
+        <w:r>
+          <w:rPr>
+            <w:sz w:val="24"/>
+            <w:szCs w:val="24"/>
+          </w:rPr>
+          <w:t>Liss</w:t>
+        </w:r>
+        <w:proofErr w:type="spellEnd"/>
+      </w:hyperlink>
+      <w:r>
+        <w:rPr>
+          <w:sz w:val="24"/>
+          <w:szCs w:val="24"/>
+        </w:rPr>
+        <w:t>, </w:t>
+      </w:r>
+      <w:hyperlink r:id="rId52" w:history="1">
+        <w:r>
+          <w:rPr>
+            <w:sz w:val="24"/>
+            <w:szCs w:val="24"/>
+          </w:rPr>
+          <w:t>Y</w:t>
+        </w:r>
+        <w:r>
+          <w:rPr>
+            <w:sz w:val="24"/>
+            <w:szCs w:val="24"/>
+          </w:rPr>
+          <w:t>.</w:t>
+        </w:r>
+        <w:r>
+          <w:rPr>
+            <w:sz w:val="24"/>
+            <w:szCs w:val="24"/>
+          </w:rPr>
+          <w:t xml:space="preserve"> Chai</w:t>
+        </w:r>
+      </w:hyperlink>
+      <w:r>
+        <w:rPr>
+          <w:sz w:val="24"/>
+          <w:szCs w:val="24"/>
+        </w:rPr>
+        <w:t>, </w:t>
+      </w:r>
+      <w:hyperlink r:id="rId53" w:history="1">
+        <w:r>
+          <w:rPr>
+            <w:sz w:val="24"/>
+            <w:szCs w:val="24"/>
+          </w:rPr>
+          <w:t>E</w:t>
+        </w:r>
+        <w:r>
+          <w:rPr>
+            <w:sz w:val="24"/>
+            <w:szCs w:val="24"/>
+          </w:rPr>
+          <w:t>.</w:t>
+        </w:r>
+        <w:r>
+          <w:rPr>
+            <w:sz w:val="24"/>
+            <w:szCs w:val="24"/>
+          </w:rPr>
+          <w:t xml:space="preserve"> </w:t>
+        </w:r>
+        <w:proofErr w:type="spellStart"/>
+        <w:r>
+          <w:rPr>
+            <w:sz w:val="24"/>
+            <w:szCs w:val="24"/>
+          </w:rPr>
+          <w:t>Zheltonozhskii</w:t>
+        </w:r>
+        <w:proofErr w:type="spellEnd"/>
+      </w:hyperlink>
+      <w:r>
+        <w:rPr>
+          <w:sz w:val="24"/>
+          <w:szCs w:val="24"/>
+        </w:rPr>
+        <w:t>, </w:t>
+      </w:r>
+      <w:hyperlink r:id="rId54" w:history="1">
+        <w:r>
+          <w:rPr>
+            <w:b/>
+            <w:bCs/>
+            <w:sz w:val="24"/>
+            <w:szCs w:val="24"/>
+          </w:rPr>
+          <w:t>E</w:t>
+        </w:r>
+        <w:r>
+          <w:rPr>
+            <w:b/>
+            <w:bCs/>
+            <w:sz w:val="24"/>
+            <w:szCs w:val="24"/>
+          </w:rPr>
+          <w:t>.</w:t>
+        </w:r>
+        <w:r>
+          <w:rPr>
+            <w:b/>
+            <w:bCs/>
+            <w:sz w:val="24"/>
+            <w:szCs w:val="24"/>
+          </w:rPr>
+          <w:t xml:space="preserve"> Schwartz</w:t>
+        </w:r>
+      </w:hyperlink>
+      <w:r>
+        <w:rPr>
+          <w:sz w:val="24"/>
+          <w:szCs w:val="24"/>
+        </w:rPr>
+        <w:t>, </w:t>
+      </w:r>
+      <w:hyperlink r:id="rId55" w:history="1">
+        <w:r>
+          <w:rPr>
+            <w:sz w:val="24"/>
+            <w:szCs w:val="24"/>
+          </w:rPr>
+          <w:t>R</w:t>
+        </w:r>
+        <w:r>
+          <w:rPr>
+            <w:sz w:val="24"/>
+            <w:szCs w:val="24"/>
+          </w:rPr>
+          <w:t>.</w:t>
+        </w:r>
+        <w:r>
+          <w:rPr>
+            <w:sz w:val="24"/>
+            <w:szCs w:val="24"/>
+          </w:rPr>
+          <w:t xml:space="preserve"> </w:t>
+        </w:r>
+        <w:proofErr w:type="spellStart"/>
+        <w:r>
+          <w:rPr>
+            <w:sz w:val="24"/>
+            <w:szCs w:val="24"/>
+          </w:rPr>
+          <w:t>Giryes</w:t>
+        </w:r>
+        <w:proofErr w:type="spellEnd"/>
+      </w:hyperlink>
+      <w:r>
+        <w:rPr>
+          <w:sz w:val="24"/>
+          <w:szCs w:val="24"/>
+        </w:rPr>
+        <w:t>, </w:t>
+      </w:r>
+      <w:hyperlink r:id="rId56" w:history="1">
+        <w:r>
+          <w:rPr>
+            <w:sz w:val="24"/>
+            <w:szCs w:val="24"/>
+          </w:rPr>
+          <w:t>A</w:t>
+        </w:r>
+        <w:r>
+          <w:rPr>
+            <w:sz w:val="24"/>
+            <w:szCs w:val="24"/>
+          </w:rPr>
+          <w:t>.</w:t>
+        </w:r>
+        <w:r>
+          <w:rPr>
+            <w:sz w:val="24"/>
+            <w:szCs w:val="24"/>
+          </w:rPr>
+          <w:t xml:space="preserve"> Mendelson</w:t>
+        </w:r>
+      </w:hyperlink>
+      <w:r>
+        <w:rPr>
+          <w:sz w:val="24"/>
+          <w:szCs w:val="24"/>
+        </w:rPr>
+        <w:t xml:space="preserve"> and</w:t>
+      </w:r>
+      <w:r>
+        <w:rPr>
+          <w:sz w:val="24"/>
+          <w:szCs w:val="24"/>
+        </w:rPr>
+        <w:t> </w:t>
+      </w:r>
+      <w:hyperlink r:id="rId57" w:history="1">
+        <w:r>
+          <w:rPr>
+            <w:sz w:val="24"/>
+            <w:szCs w:val="24"/>
+          </w:rPr>
+          <w:t>A</w:t>
+        </w:r>
+        <w:r>
+          <w:rPr>
+            <w:sz w:val="24"/>
+            <w:szCs w:val="24"/>
+          </w:rPr>
+          <w:t>.</w:t>
+        </w:r>
+        <w:r>
+          <w:rPr>
+            <w:sz w:val="24"/>
+            <w:szCs w:val="24"/>
+          </w:rPr>
+          <w:t xml:space="preserve"> M. Bronstein</w:t>
+        </w:r>
+      </w:hyperlink>
+      <w:r>
+        <w:rPr>
+          <w:sz w:val="24"/>
+          <w:szCs w:val="24"/>
+        </w:rPr>
+        <w:t>, “</w:t>
+      </w:r>
+      <w:r>
+        <w:rPr>
+          <w:i/>
+          <w:iCs/>
+          <w:sz w:val="24"/>
+          <w:szCs w:val="24"/>
+        </w:rPr>
+        <w:t>NICE: Noise Injection and Clamping Estimation for Neural Network Quantization</w:t>
+      </w:r>
+      <w:r>
+        <w:rPr>
+          <w:sz w:val="24"/>
+          <w:szCs w:val="24"/>
+        </w:rPr>
+        <w:t>”</w:t>
+      </w:r>
+      <w:r>
+        <w:rPr>
+          <w:sz w:val="24"/>
+          <w:szCs w:val="24"/>
+        </w:rPr>
+        <w:t xml:space="preserve">, 2018 </w:t>
+      </w:r>
+      <w:hyperlink r:id="rId58" w:history="1">
+        <w:r>
+          <w:rPr>
+            <w:rStyle w:val="Hyperlink"/>
+            <w:sz w:val="24"/>
+            <w:szCs w:val="24"/>
+          </w:rPr>
+          <w:t>pdf</w:t>
+        </w:r>
+      </w:hyperlink>
     </w:p>
     <w:p>
       <w:pPr>
-        <w:pStyle w:val="Heading2"/>
-        <w:rPr>
-          <w:sz w:val="24"/>
-          <w:szCs w:val="24"/>
-        </w:rPr>
-      </w:pPr>
-      <w:r>
-        <w:rPr>
-          <w:sz w:val="24"/>
-          <w:szCs w:val="24"/>
-        </w:rPr>
-        <w:t>Patents</w:t>
-      </w:r>
+        <w:rPr>
+          <w:sz w:val="24"/>
+          <w:szCs w:val="24"/>
+        </w:rPr>
+      </w:pPr>
+      <w:r>
+        <w:rPr>
+          <w:sz w:val="24"/>
+          <w:szCs w:val="24"/>
+        </w:rPr>
+        <w:t>C. Baski</w:t>
+      </w:r>
+      <w:r>
+        <w:rPr>
+          <w:sz w:val="24"/>
+          <w:szCs w:val="24"/>
+        </w:rPr>
+        <w:t>n*</w:t>
+      </w:r>
+      <w:r>
+        <w:rPr>
+          <w:sz w:val="24"/>
+          <w:szCs w:val="24"/>
+        </w:rPr>
+        <w:t xml:space="preserve">, </w:t>
+      </w:r>
+      <w:r>
+        <w:rPr>
+          <w:b/>
+          <w:bCs/>
+          <w:sz w:val="24"/>
+          <w:szCs w:val="24"/>
+        </w:rPr>
+        <w:t>E. Schwart</w:t>
+      </w:r>
+      <w:r>
+        <w:rPr>
+          <w:b/>
+          <w:bCs/>
+          <w:sz w:val="24"/>
+          <w:szCs w:val="24"/>
+        </w:rPr>
+        <w:t>z*</w:t>
+      </w:r>
+      <w:r>
+        <w:rPr>
+          <w:sz w:val="24"/>
+          <w:szCs w:val="24"/>
+        </w:rPr>
+        <w:t xml:space="preserve">, E. </w:t>
+      </w:r>
+      <w:proofErr w:type="spellStart"/>
+      <w:r>
+        <w:rPr>
+          <w:sz w:val="24"/>
+          <w:szCs w:val="24"/>
+        </w:rPr>
+        <w:t>Zheltonozhskii</w:t>
+      </w:r>
+      <w:proofErr w:type="spellEnd"/>
+      <w:r>
+        <w:rPr>
+          <w:sz w:val="24"/>
+          <w:szCs w:val="24"/>
+        </w:rPr>
+        <w:t xml:space="preserve">, N. </w:t>
+      </w:r>
+      <w:proofErr w:type="spellStart"/>
+      <w:r>
+        <w:rPr>
+          <w:sz w:val="24"/>
+          <w:szCs w:val="24"/>
+        </w:rPr>
+        <w:t>Liss</w:t>
+      </w:r>
+      <w:proofErr w:type="spellEnd"/>
+      <w:r>
+        <w:rPr>
+          <w:sz w:val="24"/>
+          <w:szCs w:val="24"/>
+        </w:rPr>
+        <w:t xml:space="preserve">, R. </w:t>
+      </w:r>
+      <w:proofErr w:type="spellStart"/>
+      <w:r>
+        <w:rPr>
+          <w:sz w:val="24"/>
+          <w:szCs w:val="24"/>
+        </w:rPr>
+        <w:t>Giryes</w:t>
+      </w:r>
+      <w:proofErr w:type="spellEnd"/>
+      <w:r>
+        <w:rPr>
+          <w:sz w:val="24"/>
+          <w:szCs w:val="24"/>
+        </w:rPr>
+        <w:t>, A. M. Bronstein and A. Mendelson, “</w:t>
+      </w:r>
+      <w:r>
+        <w:rPr>
+          <w:i/>
+          <w:iCs/>
+          <w:sz w:val="24"/>
+          <w:szCs w:val="24"/>
+        </w:rPr>
+        <w:t>UNIQ: Uniform Noise Injection for the Quantization of Neural Networks</w:t>
+      </w:r>
+      <w:r>
+        <w:rPr>
+          <w:sz w:val="24"/>
+          <w:szCs w:val="24"/>
+        </w:rPr>
+        <w:t>”</w:t>
+      </w:r>
+      <w:r>
+        <w:rPr>
+          <w:sz w:val="24"/>
+          <w:szCs w:val="24"/>
+        </w:rPr>
+        <w:t>, 2018</w:t>
+      </w:r>
+      <w:r>
+        <w:rPr>
+          <w:sz w:val="24"/>
+          <w:szCs w:val="24"/>
+        </w:rPr>
+        <w:t xml:space="preserve"> </w:t>
+      </w:r>
+      <w:hyperlink r:id="rId59" w:history="1">
+        <w:r>
+          <w:rPr>
+            <w:rStyle w:val="Hyperlink"/>
+            <w:rFonts w:asciiTheme="majorBidi" w:hAnsiTheme="majorBidi" w:cstheme="majorBidi"/>
+            <w:sz w:val="24"/>
+            <w:szCs w:val="24"/>
+          </w:rPr>
+          <w:t>pdf</w:t>
+        </w:r>
+      </w:hyperlink>
     </w:p>
     <w:p>
       <w:pPr>
+        <w:pStyle w:val="Heading2"/>
+        <w:rPr>
+          <w:sz w:val="24"/>
+          <w:szCs w:val="24"/>
+        </w:rPr>
+      </w:pPr>
+      <w:r>
+        <w:rPr>
+          <w:sz w:val="24"/>
+          <w:szCs w:val="24"/>
+        </w:rPr>
+        <w:t>Patents</w:t>
+      </w:r>
+    </w:p>
+    <w:p>
+      <w:pPr>
         <w:rPr>
           <w:sz w:val="24"/>
           <w:szCs w:val="24"/>
@@ -5390,8 +5998,8 @@
       </w:r>
     </w:p>
     <w:sectPr>
-      <w:footerReference w:type="default" r:id="rId48"/>
-      <w:headerReference w:type="first" r:id="rId49"/>
+      <w:footerReference w:type="default" r:id="rId60"/>
+      <w:headerReference w:type="first" r:id="rId61"/>
       <w:pgSz w:w="12240" w:h="15840"/>
       <w:pgMar w:top="720" w:right="720" w:bottom="720" w:left="720" w:header="720" w:footer="720" w:gutter="0"/>
       <w:cols w:space="720"/>
@@ -5477,7 +6085,10 @@
       <w:pStyle w:val="Header"/>
     </w:pPr>
     <w:r>
-      <w:t>January 2020</w:t>
+      <w:t>March</w:t>
+    </w:r>
+    <w:r>
+      <w:t xml:space="preserve"> 2020</w:t>
     </w:r>
   </w:p>
   <w:p>

</xml_diff>

<commit_message>
ancor accepted to cvpr; added isp distillation preprint
</commit_message>
<xml_diff>
--- a/files/Eli Schwartz - CV.docx
+++ b/files/Eli Schwartz - CV.docx
@@ -3025,10 +3025,173 @@
       <w:pPr>
         <w:spacing w:before="120"/>
         <w:rPr>
+          <w:color w:val="0563C1" w:themeColor="hyperlink"/>
+          <w:u w:val="single"/>
+        </w:rPr>
+      </w:pPr>
+      <w:r>
+        <w:rPr>
+          <w:lang w:val="en-US"/>
+        </w:rPr>
+        <w:t>G</w:t>
+      </w:r>
+      <w:r>
+        <w:t>.</w:t>
+      </w:r>
+      <w:r>
+        <w:t xml:space="preserve"> </w:t>
+      </w:r>
+      <w:proofErr w:type="spellStart"/>
+      <w:r>
+        <w:rPr>
+          <w:lang w:val="en-US"/>
+        </w:rPr>
+        <w:t>Bukchin</w:t>
+      </w:r>
+      <w:proofErr w:type="spellEnd"/>
+      <w:r>
+        <w:t xml:space="preserve">, </w:t>
+      </w:r>
+      <w:r>
+        <w:rPr>
+          <w:b/>
+          <w:bCs/>
+        </w:rPr>
+        <w:t>E</w:t>
+      </w:r>
+      <w:r>
+        <w:rPr>
+          <w:b/>
+          <w:bCs/>
+        </w:rPr>
+        <w:t>.</w:t>
+      </w:r>
+      <w:r>
+        <w:rPr>
+          <w:b/>
+          <w:bCs/>
+        </w:rPr>
+        <w:t xml:space="preserve"> Schwartz</w:t>
+      </w:r>
+      <w:r>
+        <w:t xml:space="preserve">, </w:t>
+      </w:r>
+      <w:r>
+        <w:rPr>
+          <w:lang w:val="en-US"/>
+        </w:rPr>
+        <w:t>K</w:t>
+      </w:r>
+      <w:r>
+        <w:t>.</w:t>
+      </w:r>
+      <w:r>
+        <w:t xml:space="preserve"> </w:t>
+      </w:r>
+      <w:proofErr w:type="spellStart"/>
+      <w:r>
+        <w:rPr>
+          <w:lang w:val="en-US"/>
+        </w:rPr>
+        <w:t>Saenko</w:t>
+      </w:r>
+      <w:proofErr w:type="spellEnd"/>
+      <w:r>
+        <w:t xml:space="preserve">, </w:t>
+      </w:r>
+      <w:r>
+        <w:rPr>
+          <w:lang w:val="en-US"/>
+        </w:rPr>
+        <w:t xml:space="preserve">O. Shahar, </w:t>
+      </w:r>
+      <w:r>
+        <w:t>R</w:t>
+      </w:r>
+      <w:r>
+        <w:t>.</w:t>
+      </w:r>
+      <w:r>
+        <w:t xml:space="preserve"> Feris, R</w:t>
+      </w:r>
+      <w:r>
+        <w:t>.</w:t>
+      </w:r>
+      <w:r>
+        <w:t xml:space="preserve"> Giryes</w:t>
+      </w:r>
+      <w:r>
+        <w:rPr>
+          <w:lang w:val="en-US"/>
+        </w:rPr>
+        <w:t>*</w:t>
+      </w:r>
+      <w:r>
+        <w:t>, L</w:t>
+      </w:r>
+      <w:r>
+        <w:t>.</w:t>
+      </w:r>
+      <w:r>
+        <w:t xml:space="preserve"> Karlinsky</w:t>
+      </w:r>
+      <w:r>
+        <w:rPr>
+          <w:lang w:val="en-US"/>
+        </w:rPr>
+        <w:t>*</w:t>
+      </w:r>
+      <w:r>
+        <w:t xml:space="preserve"> “</w:t>
+      </w:r>
+      <w:r>
+        <w:rPr>
+          <w:i/>
+          <w:iCs/>
+        </w:rPr>
+        <w:t>Fine-grained Angular Contrastive Learning with Coarse Labels</w:t>
+      </w:r>
+      <w:r>
+        <w:t xml:space="preserve">”, </w:t>
+      </w:r>
+      <w:r>
+        <w:rPr>
+          <w:lang w:val="en-US"/>
+        </w:rPr>
+        <w:t xml:space="preserve">CVPR </w:t>
+      </w:r>
+      <w:r>
+        <w:t>20</w:t>
+      </w:r>
+      <w:r>
+        <w:t>2</w:t>
+      </w:r>
+      <w:r>
+        <w:rPr>
+          <w:lang w:val="en-US"/>
+        </w:rPr>
+        <w:t>1 (Oral, 3.5% acceptance rate)</w:t>
+      </w:r>
+      <w:r>
+        <w:t xml:space="preserve"> </w:t>
+      </w:r>
+      <w:hyperlink r:id="rId10" w:history="1">
+        <w:r>
+          <w:rPr>
+            <w:rStyle w:val="Hyperlink"/>
+          </w:rPr>
+          <w:t>pdf</w:t>
+        </w:r>
+      </w:hyperlink>
+    </w:p>
+    <w:p>
+      <w:pPr>
+        <w:spacing w:before="120"/>
+        <w:rPr>
           <w:rStyle w:val="Hyperlink"/>
         </w:rPr>
       </w:pPr>
-      <w:hyperlink r:id="rId10" w:history="1">
+      <w:hyperlink r:id="rId11" w:history="1">
         <w:r>
           <w:t>L</w:t>
         </w:r>
@@ -3194,10 +3357,7 @@
         <w:fldChar w:fldCharType="begin"/>
       </w:r>
       <w:r>
-        <w:instrText xml:space="preserve"> HYPERLINK "https://arxiv.org/search/cs?searchtype=author&amp;query=Dove</w:instrText>
-      </w:r>
-      <w:r>
-        <w:instrText xml:space="preserve">h%2C+S" </w:instrText>
+        <w:instrText xml:space="preserve"> HYPERLINK "https://arxiv.org/search/cs?searchtype=author&amp;query=Doveh%2C+S" </w:instrText>
       </w:r>
       <w:r>
         <w:fldChar w:fldCharType="separate"/>
@@ -3269,10 +3429,7 @@
         <w:fldChar w:fldCharType="begin"/>
       </w:r>
       <w:r>
-        <w:instrText xml:space="preserve"> HYPERLINK "https://arxiv.org/search/cs?searchtyp</w:instrText>
-      </w:r>
-      <w:r>
-        <w:instrText xml:space="preserve">e=author&amp;query=Bronstein%2C+A" </w:instrText>
+        <w:instrText xml:space="preserve"> HYPERLINK "https://arxiv.org/search/cs?searchtype=author&amp;query=Bronstein%2C+A" </w:instrText>
       </w:r>
       <w:r>
         <w:fldChar w:fldCharType="separate"/>
@@ -3292,17 +3449,30 @@
       <w:r>
         <w:t>, </w:t>
       </w:r>
-      <w:hyperlink r:id="rId11" w:history="1">
-        <w:r>
-          <w:t>R</w:t>
-        </w:r>
-        <w:r>
-          <w:t>.</w:t>
-        </w:r>
-        <w:r>
-          <w:t xml:space="preserve"> Giryes</w:t>
-        </w:r>
-      </w:hyperlink>
+      <w:r>
+        <w:fldChar w:fldCharType="begin"/>
+      </w:r>
+      <w:r>
+        <w:instrText xml:space="preserve"> HYPERLINK</w:instrText>
+      </w:r>
+      <w:r>
+        <w:instrText xml:space="preserve"> "https://arxiv.org/search/cs?searchtype=author&amp;query=Giryes%2C+R" </w:instrText>
+      </w:r>
+      <w:r>
+        <w:fldChar w:fldCharType="separate"/>
+      </w:r>
+      <w:r>
+        <w:t>R</w:t>
+      </w:r>
+      <w:r>
+        <w:t>.</w:t>
+      </w:r>
+      <w:r>
+        <w:t xml:space="preserve"> Giryes</w:t>
+      </w:r>
+      <w:r>
+        <w:fldChar w:fldCharType="end"/>
+      </w:r>
       <w:r>
         <w:t>,</w:t>
       </w:r>
@@ -3829,10 +3999,7 @@
         <w:fldChar w:fldCharType="begin"/>
       </w:r>
       <w:r>
-        <w:instrText xml:space="preserve"> HYPERLINK "https://arxiv.org/search?searchtype=author&amp;query=Bronstein%2C+A+M</w:instrText>
-      </w:r>
-      <w:r>
-        <w:instrText xml:space="preserve">" </w:instrText>
+        <w:instrText xml:space="preserve"> HYPERLINK "https://arxiv.org/search?searchtype=author&amp;query=Bronstein%2C+A+M" </w:instrText>
       </w:r>
       <w:r>
         <w:fldChar w:fldCharType="separate"/>
@@ -4181,137 +4348,44 @@
       <w:pPr>
         <w:spacing w:before="120"/>
         <w:rPr>
+          <w:rFonts w:asciiTheme="majorBidi" w:hAnsiTheme="majorBidi" w:cstheme="majorBidi"/>
           <w:color w:val="0563C1" w:themeColor="hyperlink"/>
           <w:u w:val="single"/>
         </w:rPr>
       </w:pPr>
       <w:r>
         <w:rPr>
-          <w:lang w:val="en-US"/>
-        </w:rPr>
-        <w:t>G</w:t>
-      </w:r>
-      <w:r>
-        <w:t>.</w:t>
-      </w:r>
-      <w:r>
-        <w:t xml:space="preserve"> </w:t>
-      </w:r>
-      <w:proofErr w:type="spellStart"/>
-      <w:r>
-        <w:rPr>
-          <w:lang w:val="en-US"/>
-        </w:rPr>
-        <w:t>Bukchin</w:t>
-      </w:r>
-      <w:proofErr w:type="spellEnd"/>
-      <w:r>
-        <w:t xml:space="preserve">, </w:t>
-      </w:r>
-      <w:r>
-        <w:rPr>
           <w:b/>
           <w:bCs/>
         </w:rPr>
-        <w:t>E</w:t>
-      </w:r>
-      <w:r>
-        <w:rPr>
-          <w:b/>
-          <w:bCs/>
-        </w:rPr>
-        <w:t>.</w:t>
-      </w:r>
-      <w:r>
-        <w:rPr>
-          <w:b/>
-          <w:bCs/>
-        </w:rPr>
-        <w:t xml:space="preserve"> Schwartz</w:t>
-      </w:r>
-      <w:r>
-        <w:t xml:space="preserve">, </w:t>
-      </w:r>
-      <w:r>
-        <w:rPr>
-          <w:lang w:val="en-US"/>
-        </w:rPr>
-        <w:t>K</w:t>
-      </w:r>
-      <w:r>
-        <w:t>.</w:t>
-      </w:r>
-      <w:r>
-        <w:t xml:space="preserve"> </w:t>
-      </w:r>
-      <w:proofErr w:type="spellStart"/>
-      <w:r>
-        <w:rPr>
-          <w:lang w:val="en-US"/>
-        </w:rPr>
-        <w:t>Saenko</w:t>
-      </w:r>
-      <w:proofErr w:type="spellEnd"/>
-      <w:r>
-        <w:t xml:space="preserve">, </w:t>
-      </w:r>
-      <w:r>
-        <w:rPr>
-          <w:lang w:val="en-US"/>
-        </w:rPr>
-        <w:t xml:space="preserve">O. Shahar, </w:t>
-      </w:r>
-      <w:r>
-        <w:t>R</w:t>
-      </w:r>
-      <w:r>
-        <w:t>.</w:t>
-      </w:r>
-      <w:r>
-        <w:t xml:space="preserve"> Feris, R</w:t>
-      </w:r>
-      <w:r>
-        <w:t>.</w:t>
-      </w:r>
-      <w:r>
-        <w:t xml:space="preserve"> Giryes</w:t>
-      </w:r>
-      <w:r>
-        <w:rPr>
-          <w:lang w:val="en-US"/>
-        </w:rPr>
-        <w:t>*</w:t>
-      </w:r>
-      <w:r>
-        <w:t>, L</w:t>
-      </w:r>
-      <w:r>
-        <w:t>.</w:t>
-      </w:r>
-      <w:r>
-        <w:t xml:space="preserve"> Karlinsky</w:t>
-      </w:r>
-      <w:r>
-        <w:rPr>
-          <w:lang w:val="en-US"/>
-        </w:rPr>
-        <w:t>*</w:t>
-      </w:r>
-      <w:r>
-        <w:t xml:space="preserve"> “</w:t>
+        <w:t>E. Schwartz</w:t>
+      </w:r>
+      <w:r>
+        <w:t>, R. Giryes and A. M. Bronstein, “</w:t>
       </w:r>
       <w:r>
         <w:rPr>
           <w:i/>
           <w:iCs/>
         </w:rPr>
-        <w:t>Fine-grained Angular Contrastive Learning with Coarse Labels</w:t>
+        <w:t>ISP</w:t>
+      </w:r>
+      <w:r>
+        <w:rPr>
+          <w:i/>
+          <w:iCs/>
+          <w:lang w:val="en-US"/>
+        </w:rPr>
+        <w:t xml:space="preserve"> Distillation</w:t>
       </w:r>
       <w:r>
         <w:t>”, 20</w:t>
       </w:r>
       <w:r>
-        <w:t>20</w:t>
+        <w:rPr>
+          <w:lang w:val="en-US"/>
+        </w:rPr>
+        <w:t>21</w:t>
       </w:r>
       <w:r>
         <w:t xml:space="preserve"> </w:t>
@@ -4320,8 +4394,23 @@
         <w:r>
           <w:rPr>
             <w:rStyle w:val="Hyperlink"/>
+            <w:rFonts w:asciiTheme="majorBidi" w:hAnsiTheme="majorBidi" w:cstheme="majorBidi"/>
           </w:rPr>
-          <w:t>pdf</w:t>
+          <w:t>p</w:t>
+        </w:r>
+        <w:r>
+          <w:rPr>
+            <w:rStyle w:val="Hyperlink"/>
+            <w:rFonts w:asciiTheme="majorBidi" w:hAnsiTheme="majorBidi" w:cstheme="majorBidi"/>
+          </w:rPr>
+          <w:t>d</w:t>
+        </w:r>
+        <w:r>
+          <w:rPr>
+            <w:rStyle w:val="Hyperlink"/>
+            <w:rFonts w:asciiTheme="majorBidi" w:hAnsiTheme="majorBidi" w:cstheme="majorBidi"/>
+          </w:rPr>
+          <w:t>f</w:t>
         </w:r>
       </w:hyperlink>
     </w:p>
@@ -4808,6 +4897,7 @@
         <w:spacing w:before="240"/>
       </w:pPr>
       <w:r>
+        <w:lastRenderedPageBreak/>
         <w:t>L. Karlinsky, M. Marder, E. Schwartz, J. Shtok and S. Harary, “</w:t>
       </w:r>
       <w:r>
@@ -4832,7 +4922,6 @@
         <w:spacing w:before="240"/>
       </w:pPr>
       <w:r>
-        <w:lastRenderedPageBreak/>
         <w:t>C. Baskin, E. Schwartz, E. Zheltonozhskii, N. Liss, R. Giryes, A. M. Bronstein and A. Mendelson, “</w:t>
       </w:r>
       <w:r>
@@ -4973,10 +5062,13 @@
       <w:pStyle w:val="Header"/>
     </w:pPr>
     <w:r>
-      <w:t>Dec.</w:t>
+      <w:t>March</w:t>
     </w:r>
     <w:r>
-      <w:t xml:space="preserve"> 2020</w:t>
+      <w:t xml:space="preserve"> 202</w:t>
+    </w:r>
+    <w:r>
+      <w:t>1</w:t>
     </w:r>
   </w:p>
   <w:p>

</xml_diff>

<commit_message>
updated reviewing info to CV
</commit_message>
<xml_diff>
--- a/files/Eli Schwartz - CV.docx
+++ b/files/Eli Schwartz - CV.docx
@@ -2805,37 +2805,7 @@
               <w:rPr>
                 <w:rFonts w:asciiTheme="majorBidi" w:hAnsiTheme="majorBidi" w:cstheme="majorBidi"/>
               </w:rPr>
-              <w:t xml:space="preserve">IMVC Best </w:t>
-            </w:r>
-            <w:r>
-              <w:rPr>
-                <w:rFonts w:asciiTheme="majorBidi" w:hAnsiTheme="majorBidi" w:cstheme="majorBidi"/>
-              </w:rPr>
-              <w:t>S</w:t>
-            </w:r>
-            <w:r>
-              <w:rPr>
-                <w:rFonts w:asciiTheme="majorBidi" w:hAnsiTheme="majorBidi" w:cstheme="majorBidi"/>
-              </w:rPr>
-              <w:t xml:space="preserve">tudent </w:t>
-            </w:r>
-            <w:r>
-              <w:rPr>
-                <w:rFonts w:asciiTheme="majorBidi" w:hAnsiTheme="majorBidi" w:cstheme="majorBidi"/>
-              </w:rPr>
-              <w:t>P</w:t>
-            </w:r>
-            <w:r>
-              <w:rPr>
-                <w:rFonts w:asciiTheme="majorBidi" w:hAnsiTheme="majorBidi" w:cstheme="majorBidi"/>
-              </w:rPr>
-              <w:t>aper</w:t>
-            </w:r>
-            <w:r>
-              <w:rPr>
-                <w:rFonts w:asciiTheme="majorBidi" w:hAnsiTheme="majorBidi" w:cstheme="majorBidi"/>
-              </w:rPr>
-              <w:t>, 2019</w:t>
+              <w:t>IMVC Best Student Paper, 2019</w:t>
             </w:r>
           </w:p>
           <w:p>
@@ -2853,13 +2823,7 @@
               <w:rPr>
                 <w:rFonts w:asciiTheme="majorBidi" w:hAnsiTheme="majorBidi" w:cstheme="majorBidi"/>
               </w:rPr>
-              <w:t>Thomas Schwartz Award for outstanding projects (Senior Thesis)</w:t>
-            </w:r>
-            <w:r>
-              <w:rPr>
-                <w:rFonts w:asciiTheme="majorBidi" w:hAnsiTheme="majorBidi" w:cstheme="majorBidi"/>
-              </w:rPr>
-              <w:t>, 2011</w:t>
+              <w:t>Thomas Schwartz Award for outstanding projects (Senior Thesis), 2011</w:t>
             </w:r>
           </w:p>
         </w:tc>
@@ -2965,6 +2929,17 @@
                 <w:szCs w:val="22"/>
                 <w:lang w:val="en-US"/>
               </w:rPr>
+              <w:t>/Frameworks</w:t>
+            </w:r>
+            <w:r>
+              <w:rPr>
+                <w:rFonts w:asciiTheme="majorBidi" w:hAnsiTheme="majorBidi" w:cstheme="majorBidi"/>
+                <w:b/>
+                <w:bCs/>
+                <w:sz w:val="22"/>
+                <w:szCs w:val="22"/>
+                <w:lang w:val="en-US"/>
+              </w:rPr>
               <w:t xml:space="preserve"> </w:t>
             </w:r>
             <w:r>
@@ -2974,6 +2949,153 @@
                 <w:szCs w:val="22"/>
               </w:rPr>
               <w:t>TensorFlow/Pytorch, OpenCV, Python, C++</w:t>
+            </w:r>
+          </w:p>
+        </w:tc>
+      </w:tr>
+      <w:tr>
+        <w:tc>
+          <w:tcPr>
+            <w:tcW w:w="10800" w:type="dxa"/>
+            <w:gridSpan w:val="7"/>
+            <w:tcBorders>
+              <w:top w:val="nil"/>
+              <w:left w:val="nil"/>
+              <w:bottom w:val="nil"/>
+              <w:right w:val="nil"/>
+              <w:tl2br w:val="nil"/>
+            </w:tcBorders>
+          </w:tcPr>
+          <w:p>
+            <w:pPr>
+              <w:pStyle w:val="Heading1"/>
+            </w:pPr>
+            <w:r>
+              <w:lastRenderedPageBreak/>
+              <w:t>Community Service</w:t>
+            </w:r>
+          </w:p>
+        </w:tc>
+      </w:tr>
+      <w:tr>
+        <w:tc>
+          <w:tcPr>
+            <w:tcW w:w="10800" w:type="dxa"/>
+            <w:gridSpan w:val="7"/>
+            <w:tcBorders>
+              <w:top w:val="nil"/>
+              <w:left w:val="nil"/>
+              <w:bottom w:val="nil"/>
+              <w:right w:val="nil"/>
+              <w:tl2br w:val="nil"/>
+            </w:tcBorders>
+          </w:tcPr>
+          <w:p>
+            <w:pPr>
+              <w:pStyle w:val="ListParagraph"/>
+              <w:numPr>
+                <w:ilvl w:val="0"/>
+                <w:numId w:val="5"/>
+              </w:numPr>
+              <w:rPr>
+                <w:rFonts w:asciiTheme="majorBidi" w:hAnsiTheme="majorBidi" w:cstheme="majorBidi"/>
+              </w:rPr>
+            </w:pPr>
+            <w:r>
+              <w:rPr>
+                <w:rFonts w:asciiTheme="majorBidi" w:hAnsiTheme="majorBidi" w:cstheme="majorBidi"/>
+              </w:rPr>
+              <w:t xml:space="preserve">Program Chair </w:t>
+            </w:r>
+            <w:r>
+              <w:rPr>
+                <w:rFonts w:asciiTheme="majorBidi" w:hAnsiTheme="majorBidi" w:cstheme="majorBidi"/>
+              </w:rPr>
+              <w:t>-</w:t>
+            </w:r>
+            <w:r>
+              <w:rPr>
+                <w:rFonts w:asciiTheme="majorBidi" w:hAnsiTheme="majorBidi" w:cstheme="majorBidi"/>
+              </w:rPr>
+              <w:t xml:space="preserve"> Learning with Limited Labels Workshop, CVPR 2020 </w:t>
+            </w:r>
+          </w:p>
+          <w:p>
+            <w:pPr>
+              <w:pStyle w:val="ListParagraph"/>
+              <w:numPr>
+                <w:ilvl w:val="0"/>
+                <w:numId w:val="5"/>
+              </w:numPr>
+              <w:rPr>
+                <w:rFonts w:asciiTheme="majorBidi" w:hAnsiTheme="majorBidi" w:cstheme="majorBidi"/>
+              </w:rPr>
+            </w:pPr>
+            <w:r>
+              <w:rPr>
+                <w:rFonts w:asciiTheme="majorBidi" w:hAnsiTheme="majorBidi" w:cstheme="majorBidi"/>
+              </w:rPr>
+              <w:t>Reviewer</w:t>
+            </w:r>
+            <w:r>
+              <w:rPr>
+                <w:rFonts w:asciiTheme="majorBidi" w:hAnsiTheme="majorBidi" w:cstheme="majorBidi"/>
+              </w:rPr>
+              <w:t xml:space="preserve"> -</w:t>
+            </w:r>
+            <w:r>
+              <w:rPr>
+                <w:rFonts w:asciiTheme="majorBidi" w:hAnsiTheme="majorBidi" w:cstheme="majorBidi"/>
+              </w:rPr>
+              <w:t xml:space="preserve"> </w:t>
+            </w:r>
+            <w:r>
+              <w:rPr>
+                <w:rFonts w:asciiTheme="majorBidi" w:hAnsiTheme="majorBidi" w:cstheme="majorBidi"/>
+              </w:rPr>
+              <w:t>IEEE Transactions on Pattern Analysis and Machine Intelligence</w:t>
+            </w:r>
+            <w:r>
+              <w:rPr>
+                <w:rFonts w:asciiTheme="majorBidi" w:hAnsiTheme="majorBidi" w:cstheme="majorBidi"/>
+              </w:rPr>
+              <w:t xml:space="preserve"> (TPAMI); </w:t>
+            </w:r>
+            <w:r>
+              <w:rPr>
+                <w:rFonts w:asciiTheme="majorBidi" w:hAnsiTheme="majorBidi" w:cstheme="majorBidi"/>
+              </w:rPr>
+              <w:t>Conference on Computer Vision and Pattern Recognition (CVPR)</w:t>
+            </w:r>
+            <w:r>
+              <w:rPr>
+                <w:rFonts w:asciiTheme="majorBidi" w:hAnsiTheme="majorBidi" w:cstheme="majorBidi"/>
+              </w:rPr>
+              <w:t xml:space="preserve">; </w:t>
+            </w:r>
+            <w:r>
+              <w:rPr>
+                <w:rFonts w:asciiTheme="majorBidi" w:hAnsiTheme="majorBidi" w:cstheme="majorBidi"/>
+              </w:rPr>
+              <w:t>Computer Vision and Image Understanding</w:t>
+            </w:r>
+            <w:r>
+              <w:rPr>
+                <w:rFonts w:asciiTheme="majorBidi" w:hAnsiTheme="majorBidi" w:cstheme="majorBidi"/>
+              </w:rPr>
+              <w:t xml:space="preserve"> (CVIU); </w:t>
+            </w:r>
+            <w:r>
+              <w:rPr>
+                <w:rFonts w:asciiTheme="majorBidi" w:hAnsiTheme="majorBidi" w:cstheme="majorBidi"/>
+              </w:rPr>
+              <w:t>International Conference on Learning Representations</w:t>
+            </w:r>
+            <w:r>
+              <w:rPr>
+                <w:rFonts w:asciiTheme="majorBidi" w:hAnsiTheme="majorBidi" w:cstheme="majorBidi"/>
+              </w:rPr>
+              <w:t xml:space="preserve"> (ICLR)</w:t>
             </w:r>
           </w:p>
         </w:tc>
@@ -2984,10 +3106,6 @@
         <w:pStyle w:val="Heading1"/>
       </w:pPr>
       <w:r>
-        <w:br w:type="page"/>
-      </w:r>
-      <w:r>
-        <w:lastRenderedPageBreak/>
         <w:t>Publications</w:t>
       </w:r>
     </w:p>
@@ -3453,10 +3571,7 @@
         <w:fldChar w:fldCharType="begin"/>
       </w:r>
       <w:r>
-        <w:instrText xml:space="preserve"> HYPERLINK</w:instrText>
-      </w:r>
-      <w:r>
-        <w:instrText xml:space="preserve"> "https://arxiv.org/search/cs?searchtype=author&amp;query=Giryes%2C+R" </w:instrText>
+        <w:instrText xml:space="preserve"> HYPERLINK "https://arxiv.org/search/cs?searchtype=author&amp;query=Giryes%2C+R" </w:instrText>
       </w:r>
       <w:r>
         <w:fldChar w:fldCharType="separate"/>
@@ -4396,21 +4511,7 @@
             <w:rStyle w:val="Hyperlink"/>
             <w:rFonts w:asciiTheme="majorBidi" w:hAnsiTheme="majorBidi" w:cstheme="majorBidi"/>
           </w:rPr>
-          <w:t>p</w:t>
-        </w:r>
-        <w:r>
-          <w:rPr>
-            <w:rStyle w:val="Hyperlink"/>
-            <w:rFonts w:asciiTheme="majorBidi" w:hAnsiTheme="majorBidi" w:cstheme="majorBidi"/>
-          </w:rPr>
-          <w:t>d</w:t>
-        </w:r>
-        <w:r>
-          <w:rPr>
-            <w:rStyle w:val="Hyperlink"/>
-            <w:rFonts w:asciiTheme="majorBidi" w:hAnsiTheme="majorBidi" w:cstheme="majorBidi"/>
-          </w:rPr>
-          <w:t>f</w:t>
+          <w:t>pdf</w:t>
         </w:r>
       </w:hyperlink>
     </w:p>
@@ -4897,7 +4998,6 @@
         <w:spacing w:before="240"/>
       </w:pPr>
       <w:r>
-        <w:lastRenderedPageBreak/>
         <w:t>L. Karlinsky, M. Marder, E. Schwartz, J. Shtok and S. Harary, “</w:t>
       </w:r>
       <w:r>

</xml_diff>